<commit_message>
register login profile screens
</commit_message>
<xml_diff>
--- a/Notes/Frontend.docx
+++ b/Notes/Frontend.docx
@@ -99,9 +99,40 @@
           <w:kern w:val="0"/>
           <w:sz w:val="22"/>
           <w:szCs w:val="22"/>
-          <w:lang w:val="en"/>
-        </w:rPr>
-        <w:t xml:space="preserve">1. register </w:t>
+          <w:highlight w:val="cyan"/>
+          <w:lang w:val="en"/>
+        </w:rPr>
+        <w:t>1. register</w:t>
+      </w:r>
+      <w:r>
+        <w:rPr>
+          <w:rFonts w:ascii="Calibri" w:hAnsi="Calibri" w:cs="Calibri"/>
+          <w:kern w:val="0"/>
+          <w:sz w:val="22"/>
+          <w:szCs w:val="22"/>
+          <w:lang w:val="en"/>
+        </w:rPr>
+        <w:t xml:space="preserve"> </w:t>
+      </w:r>
+      <w:r>
+        <w:rPr>
+          <w:rFonts w:ascii="Calibri" w:hAnsi="Calibri" w:cs="Calibri"/>
+          <w:kern w:val="0"/>
+          <w:sz w:val="22"/>
+          <w:szCs w:val="22"/>
+          <w:lang w:val="en"/>
+        </w:rPr>
+        <w:t xml:space="preserve"> -&gt; </w:t>
+      </w:r>
+      <w:r>
+        <w:rPr>
+          <w:rFonts w:ascii="Calibri" w:hAnsi="Calibri" w:cs="Calibri"/>
+          <w:kern w:val="0"/>
+          <w:sz w:val="22"/>
+          <w:szCs w:val="22"/>
+          <w:lang w:val="en"/>
+        </w:rPr>
+        <w:t>RegisterScreen</w:t>
       </w:r>
     </w:p>
     <w:p>
@@ -125,10 +156,21 @@
           <w:kern w:val="0"/>
           <w:sz w:val="22"/>
           <w:szCs w:val="22"/>
+          <w:highlight w:val="cyan"/>
           <w:lang w:val="en"/>
         </w:rPr>
         <w:t>2. login</w:t>
       </w:r>
+      <w:r>
+        <w:rPr>
+          <w:rFonts w:ascii="Calibri" w:hAnsi="Calibri" w:cs="Calibri"/>
+          <w:kern w:val="0"/>
+          <w:sz w:val="22"/>
+          <w:szCs w:val="22"/>
+          <w:lang w:val="en"/>
+        </w:rPr>
+        <w:t xml:space="preserve"> -&gt;  LoginScreen</w:t>
+      </w:r>
     </w:p>
     <w:p>
       <w:pPr>
@@ -153,6 +195,32 @@
           <w:szCs w:val="22"/>
           <w:lang w:val="en"/>
         </w:rPr>
+        <w:t>3. reset password</w:t>
+      </w:r>
+    </w:p>
+    <w:p>
+      <w:pPr>
+        <w:widowControl w:val="0"/>
+        <w:autoSpaceDE w:val="0"/>
+        <w:autoSpaceDN w:val="0"/>
+        <w:adjustRightInd w:val="0"/>
+        <w:spacing w:after="0" w:line="240" w:lineRule="auto"/>
+        <w:rPr>
+          <w:rFonts w:ascii="Calibri" w:hAnsi="Calibri" w:cs="Calibri"/>
+          <w:kern w:val="0"/>
+          <w:sz w:val="22"/>
+          <w:szCs w:val="22"/>
+          <w:lang w:val="en"/>
+        </w:rPr>
+      </w:pPr>
+      <w:r>
+        <w:rPr>
+          <w:rFonts w:ascii="Calibri" w:hAnsi="Calibri" w:cs="Calibri"/>
+          <w:kern w:val="0"/>
+          <w:sz w:val="22"/>
+          <w:szCs w:val="22"/>
+          <w:lang w:val="en"/>
+        </w:rPr>
         <w:t>3. google auth</w:t>
       </w:r>
     </w:p>
@@ -206,20 +274,18 @@
           <w:lang w:val="en"/>
         </w:rPr>
         <w:tab/>
-        <w:t xml:space="preserve">add profile </w:t>
-      </w:r>
-      <w:proofErr w:type="gramStart"/>
-      <w:r>
-        <w:rPr>
-          <w:rFonts w:ascii="Calibri" w:hAnsi="Calibri" w:cs="Calibri"/>
-          <w:kern w:val="0"/>
-          <w:sz w:val="22"/>
-          <w:szCs w:val="22"/>
-          <w:lang w:val="en"/>
-        </w:rPr>
-        <w:t>picture</w:t>
-      </w:r>
-      <w:proofErr w:type="gramEnd"/>
+        <w:t>add profile picture</w:t>
+      </w:r>
+      <w:r>
+        <w:rPr>
+          <w:rFonts w:ascii="Calibri" w:hAnsi="Calibri" w:cs="Calibri"/>
+          <w:kern w:val="0"/>
+          <w:sz w:val="22"/>
+          <w:szCs w:val="22"/>
+          <w:lang w:val="en"/>
+        </w:rPr>
+        <w:t xml:space="preserve">  -&gt; EditProfileScreen</w:t>
+      </w:r>
     </w:p>
     <w:p>
       <w:pPr>
@@ -247,6 +313,16 @@
         <w:tab/>
         <w:t>update bio, social, ...</w:t>
       </w:r>
+      <w:r>
+        <w:rPr>
+          <w:rFonts w:ascii="Calibri" w:hAnsi="Calibri" w:cs="Calibri"/>
+          <w:kern w:val="0"/>
+          <w:sz w:val="22"/>
+          <w:szCs w:val="22"/>
+          <w:lang w:val="en"/>
+        </w:rPr>
+        <w:t xml:space="preserve">  -&gt; EditProfileScreen</w:t>
+      </w:r>
     </w:p>
     <w:p>
       <w:pPr>
@@ -327,6 +403,16 @@
         <w:tab/>
         <w:t>5.b. upload voyage image</w:t>
       </w:r>
+      <w:r>
+        <w:rPr>
+          <w:rFonts w:ascii="Calibri" w:hAnsi="Calibri" w:cs="Calibri"/>
+          <w:kern w:val="0"/>
+          <w:sz w:val="22"/>
+          <w:szCs w:val="22"/>
+          <w:lang w:val="en"/>
+        </w:rPr>
+        <w:t xml:space="preserve"> -&gt;</w:t>
+      </w:r>
     </w:p>
     <w:p>
       <w:pPr>
@@ -969,42 +1055,8 @@
           <w:lang w:val="en"/>
         </w:rPr>
         <w:tab/>
-        <w:t xml:space="preserve">8.a. send message - </w:t>
-      </w:r>
-      <w:proofErr w:type="spellStart"/>
-      <w:r>
-        <w:rPr>
-          <w:rFonts w:ascii="Calibri" w:hAnsi="Calibri" w:cs="Calibri"/>
-          <w:kern w:val="0"/>
-          <w:sz w:val="22"/>
-          <w:szCs w:val="22"/>
-          <w:lang w:val="en"/>
-        </w:rPr>
-        <w:t>signalR</w:t>
-      </w:r>
-      <w:proofErr w:type="spellEnd"/>
-      <w:r>
-        <w:rPr>
-          <w:rFonts w:ascii="Calibri" w:hAnsi="Calibri" w:cs="Calibri"/>
-          <w:kern w:val="0"/>
-          <w:sz w:val="22"/>
-          <w:szCs w:val="22"/>
-          <w:lang w:val="en"/>
-        </w:rPr>
-        <w:t xml:space="preserve"> &amp; </w:t>
-      </w:r>
-      <w:proofErr w:type="spellStart"/>
-      <w:r>
-        <w:rPr>
-          <w:rFonts w:ascii="Calibri" w:hAnsi="Calibri" w:cs="Calibri"/>
-          <w:kern w:val="0"/>
-          <w:sz w:val="22"/>
-          <w:szCs w:val="22"/>
-          <w:lang w:val="en"/>
-        </w:rPr>
-        <w:t>db</w:t>
-      </w:r>
-      <w:proofErr w:type="spellEnd"/>
+        <w:t>8.a. send message - signalR &amp; db</w:t>
+      </w:r>
     </w:p>
     <w:p>
       <w:pPr>
@@ -1137,15 +1189,7 @@
       </w:r>
       <w:r>
         <w:tab/>
-        <w:t xml:space="preserve">On page reload or application restart, check local storage for an existing token. If found, fetch </w:t>
-      </w:r>
-      <w:proofErr w:type="gramStart"/>
-      <w:r>
-        <w:t>it</w:t>
-      </w:r>
-      <w:proofErr w:type="gramEnd"/>
-      <w:r>
-        <w:t xml:space="preserve"> and update the Redux state.</w:t>
+        <w:t>On page reload or application restart, check local storage for an existing token. If found, fetch it and update the Redux state.</w:t>
       </w:r>
     </w:p>
     <w:p>
@@ -1217,7 +1261,6 @@
           <w:color w:val="501549" w:themeColor="accent5" w:themeShade="80"/>
         </w:rPr>
       </w:pPr>
-      <w:proofErr w:type="spellStart"/>
       <w:r>
         <w:rPr>
           <w:b/>
@@ -1226,7 +1269,6 @@
         </w:rPr>
         <w:t>UserSlice</w:t>
       </w:r>
-      <w:proofErr w:type="spellEnd"/>
     </w:p>
     <w:p>
       <w:pPr>
@@ -1277,18 +1319,8 @@
           <w:bCs/>
           <w:color w:val="3A7C22" w:themeColor="accent6" w:themeShade="BF"/>
         </w:rPr>
-        <w:t xml:space="preserve"> </w:t>
-      </w:r>
-      <w:proofErr w:type="gramStart"/>
-      <w:r>
-        <w:rPr>
-          <w:b/>
-          <w:bCs/>
-          <w:color w:val="3A7C22" w:themeColor="accent6" w:themeShade="BF"/>
-        </w:rPr>
-        <w:t>user</w:t>
-      </w:r>
-      <w:proofErr w:type="gramEnd"/>
+        <w:t xml:space="preserve"> user</w:t>
+      </w:r>
     </w:p>
     <w:p>
       <w:pPr>
@@ -1331,7 +1363,6 @@
         </w:rPr>
         <w:t>Username (</w:t>
       </w:r>
-      <w:proofErr w:type="spellStart"/>
       <w:r>
         <w:rPr>
           <w:rFonts w:ascii="Consolas" w:eastAsiaTheme="minorHAnsi" w:hAnsi="Consolas" w:cs="Consolas"/>
@@ -1343,7 +1374,6 @@
         </w:rPr>
         <w:t>AspNetUsers</w:t>
       </w:r>
-      <w:proofErr w:type="spellEnd"/>
       <w:r>
         <w:rPr>
           <w:b/>
@@ -1470,21 +1500,12 @@
           <w:bCs/>
         </w:rPr>
       </w:pPr>
-      <w:proofErr w:type="spellStart"/>
-      <w:r>
-        <w:rPr>
-          <w:b/>
-          <w:bCs/>
-        </w:rPr>
-        <w:t>PhoneNumber</w:t>
-      </w:r>
-      <w:proofErr w:type="spellEnd"/>
-      <w:r>
-        <w:rPr>
-          <w:b/>
-          <w:bCs/>
-        </w:rPr>
-        <w:t xml:space="preserve"> </w:t>
+      <w:r>
+        <w:rPr>
+          <w:b/>
+          <w:bCs/>
+        </w:rPr>
+        <w:t xml:space="preserve">PhoneNumber </w:t>
       </w:r>
     </w:p>
     <w:p>
@@ -1500,21 +1521,12 @@
           <w:bCs/>
         </w:rPr>
       </w:pPr>
-      <w:proofErr w:type="spellStart"/>
-      <w:r>
-        <w:rPr>
-          <w:b/>
-          <w:bCs/>
-        </w:rPr>
-        <w:t>ProfileImageUrl</w:t>
-      </w:r>
-      <w:proofErr w:type="spellEnd"/>
-      <w:r>
-        <w:rPr>
-          <w:b/>
-          <w:bCs/>
-        </w:rPr>
-        <w:t xml:space="preserve"> </w:t>
+      <w:r>
+        <w:rPr>
+          <w:b/>
+          <w:bCs/>
+        </w:rPr>
+        <w:t xml:space="preserve">ProfileImageUrl </w:t>
       </w:r>
     </w:p>
     <w:p>
@@ -1530,7 +1542,6 @@
           <w:bCs/>
         </w:rPr>
       </w:pPr>
-      <w:proofErr w:type="spellStart"/>
       <w:r>
         <w:rPr>
           <w:b/>
@@ -1538,7 +1549,6 @@
         </w:rPr>
         <w:t>UnseenMessages</w:t>
       </w:r>
-      <w:proofErr w:type="spellEnd"/>
     </w:p>
     <w:p>
       <w:pPr>
@@ -1553,7 +1563,6 @@
           <w:bCs/>
         </w:rPr>
       </w:pPr>
-      <w:proofErr w:type="spellStart"/>
       <w:r>
         <w:rPr>
           <w:b/>
@@ -1561,7 +1570,6 @@
         </w:rPr>
         <w:t>ConnectionId</w:t>
       </w:r>
-      <w:proofErr w:type="spellEnd"/>
     </w:p>
     <w:p>
       <w:pPr>
@@ -1640,7 +1648,6 @@
           <w:color w:val="0070C0"/>
         </w:rPr>
       </w:pPr>
-      <w:proofErr w:type="spellStart"/>
       <w:r>
         <w:rPr>
           <w:b/>
@@ -1649,7 +1656,6 @@
         </w:rPr>
         <w:t>SentMessages</w:t>
       </w:r>
-      <w:proofErr w:type="spellEnd"/>
     </w:p>
     <w:p>
       <w:pPr>
@@ -1665,7 +1671,6 @@
           <w:color w:val="0070C0"/>
         </w:rPr>
       </w:pPr>
-      <w:proofErr w:type="spellStart"/>
       <w:r>
         <w:rPr>
           <w:b/>
@@ -1674,7 +1679,6 @@
         </w:rPr>
         <w:t>ReceivedMessages</w:t>
       </w:r>
-      <w:proofErr w:type="spellEnd"/>
     </w:p>
     <w:p>
       <w:pPr>
@@ -1818,17 +1822,8 @@
           <w:b/>
           <w:bCs/>
         </w:rPr>
-        <w:t xml:space="preserve">add profile </w:t>
-      </w:r>
-      <w:proofErr w:type="gramStart"/>
-      <w:r>
-        <w:rPr>
-          <w:b/>
-          <w:bCs/>
-        </w:rPr>
-        <w:t>picture</w:t>
-      </w:r>
-      <w:proofErr w:type="gramEnd"/>
+        <w:t>add profile picture</w:t>
+      </w:r>
     </w:p>
     <w:p>
       <w:pPr>
@@ -1843,21 +1838,12 @@
           <w:bCs/>
         </w:rPr>
       </w:pPr>
-      <w:proofErr w:type="spellStart"/>
-      <w:r>
-        <w:rPr>
-          <w:b/>
-          <w:bCs/>
-        </w:rPr>
-        <w:t>ProfileImageUrl</w:t>
-      </w:r>
-      <w:proofErr w:type="spellEnd"/>
-      <w:r>
-        <w:rPr>
-          <w:b/>
-          <w:bCs/>
-        </w:rPr>
-        <w:t xml:space="preserve"> </w:t>
+      <w:r>
+        <w:rPr>
+          <w:b/>
+          <w:bCs/>
+        </w:rPr>
+        <w:t xml:space="preserve">ProfileImageUrl </w:t>
       </w:r>
     </w:p>
     <w:p>
@@ -1978,21 +1964,12 @@
           <w:bCs/>
         </w:rPr>
       </w:pPr>
-      <w:proofErr w:type="spellStart"/>
-      <w:r>
-        <w:rPr>
-          <w:b/>
-          <w:bCs/>
-        </w:rPr>
-        <w:t>PhoneNumber</w:t>
-      </w:r>
-      <w:proofErr w:type="spellEnd"/>
-      <w:r>
-        <w:rPr>
-          <w:b/>
-          <w:bCs/>
-        </w:rPr>
-        <w:t xml:space="preserve"> </w:t>
+      <w:r>
+        <w:rPr>
+          <w:b/>
+          <w:bCs/>
+        </w:rPr>
+        <w:t xml:space="preserve">PhoneNumber </w:t>
       </w:r>
     </w:p>
     <w:p>
@@ -2064,17 +2041,8 @@
           <w:b/>
           <w:bCs/>
         </w:rPr>
-        <w:t xml:space="preserve">google </w:t>
-      </w:r>
-      <w:proofErr w:type="gramStart"/>
-      <w:r>
-        <w:rPr>
-          <w:b/>
-          <w:bCs/>
-        </w:rPr>
-        <w:t>authentication</w:t>
-      </w:r>
-      <w:proofErr w:type="gramEnd"/>
+        <w:t>google authentication</w:t>
+      </w:r>
     </w:p>
     <w:p>
       <w:pPr>
@@ -2100,33 +2068,7 @@
           <w14:ligatures w14:val="standardContextual"/>
         </w:rPr>
         <w:lastRenderedPageBreak/>
-        <w:t>(</w:t>
-      </w:r>
-      <w:proofErr w:type="spellStart"/>
-      <w:r>
-        <w:rPr>
-          <w:rFonts w:ascii="Consolas" w:eastAsiaTheme="minorHAnsi" w:hAnsi="Consolas" w:cs="Consolas"/>
-          <w:color w:val="000000"/>
-          <w:kern w:val="0"/>
-          <w:sz w:val="19"/>
-          <w:szCs w:val="19"/>
-          <w:lang w:eastAsia="en-US"/>
-          <w14:ligatures w14:val="standardContextual"/>
-        </w:rPr>
-        <w:t>AspNetUserTokens</w:t>
-      </w:r>
-      <w:proofErr w:type="spellEnd"/>
-      <w:r>
-        <w:rPr>
-          <w:rFonts w:ascii="Consolas" w:eastAsiaTheme="minorHAnsi" w:hAnsi="Consolas" w:cs="Consolas"/>
-          <w:color w:val="000000"/>
-          <w:kern w:val="0"/>
-          <w:sz w:val="19"/>
-          <w:szCs w:val="19"/>
-          <w:lang w:eastAsia="en-US"/>
-          <w14:ligatures w14:val="standardContextual"/>
-        </w:rPr>
-        <w:t>)</w:t>
+        <w:t>(AspNetUserTokens)</w:t>
       </w:r>
     </w:p>
     <w:p>
@@ -2166,7 +2108,6 @@
           <w:color w:val="501549" w:themeColor="accent5" w:themeShade="80"/>
         </w:rPr>
       </w:pPr>
-      <w:proofErr w:type="spellStart"/>
       <w:r>
         <w:rPr>
           <w:b/>
@@ -2175,7 +2116,6 @@
         </w:rPr>
         <w:t>VehicleSlice</w:t>
       </w:r>
-      <w:proofErr w:type="spellEnd"/>
     </w:p>
     <w:p>
       <w:pPr>
@@ -2211,18 +2151,8 @@
           <w:bCs/>
           <w:color w:val="3A7C22" w:themeColor="accent6" w:themeShade="BF"/>
         </w:rPr>
-        <w:t xml:space="preserve">-&gt; array of </w:t>
-      </w:r>
-      <w:proofErr w:type="gramStart"/>
-      <w:r>
-        <w:rPr>
-          <w:b/>
-          <w:bCs/>
-          <w:color w:val="3A7C22" w:themeColor="accent6" w:themeShade="BF"/>
-        </w:rPr>
-        <w:t>vehicles</w:t>
-      </w:r>
-      <w:proofErr w:type="gramEnd"/>
+        <w:t>-&gt; array of vehicles</w:t>
+      </w:r>
     </w:p>
     <w:p>
       <w:pPr>
@@ -2286,21 +2216,12 @@
           <w:bCs/>
         </w:rPr>
       </w:pPr>
-      <w:proofErr w:type="spellStart"/>
-      <w:r>
-        <w:rPr>
-          <w:b/>
-          <w:bCs/>
-        </w:rPr>
-        <w:t>ProfileImageUrl</w:t>
-      </w:r>
-      <w:proofErr w:type="spellEnd"/>
-      <w:r>
-        <w:rPr>
-          <w:b/>
-          <w:bCs/>
-        </w:rPr>
-        <w:t xml:space="preserve"> </w:t>
+      <w:r>
+        <w:rPr>
+          <w:b/>
+          <w:bCs/>
+        </w:rPr>
+        <w:t xml:space="preserve">ProfileImageUrl </w:t>
       </w:r>
     </w:p>
     <w:p>
@@ -2379,21 +2300,12 @@
           <w:bCs/>
         </w:rPr>
       </w:pPr>
-      <w:proofErr w:type="spellStart"/>
-      <w:r>
-        <w:rPr>
-          <w:b/>
-          <w:bCs/>
-        </w:rPr>
-        <w:t>UserId</w:t>
-      </w:r>
-      <w:proofErr w:type="spellEnd"/>
-      <w:r>
-        <w:rPr>
-          <w:b/>
-          <w:bCs/>
-        </w:rPr>
-        <w:t xml:space="preserve"> </w:t>
+      <w:r>
+        <w:rPr>
+          <w:b/>
+          <w:bCs/>
+        </w:rPr>
+        <w:t xml:space="preserve">UserId </w:t>
       </w:r>
     </w:p>
     <w:p>
@@ -2430,21 +2342,12 @@
           <w:bCs/>
         </w:rPr>
       </w:pPr>
-      <w:proofErr w:type="spellStart"/>
-      <w:r>
-        <w:rPr>
-          <w:b/>
-          <w:bCs/>
-        </w:rPr>
-        <w:t>VehicleImages</w:t>
-      </w:r>
-      <w:proofErr w:type="spellEnd"/>
-      <w:r>
-        <w:rPr>
-          <w:b/>
-          <w:bCs/>
-        </w:rPr>
-        <w:t xml:space="preserve"> </w:t>
+      <w:r>
+        <w:rPr>
+          <w:b/>
+          <w:bCs/>
+        </w:rPr>
+        <w:t xml:space="preserve">VehicleImages </w:t>
       </w:r>
     </w:p>
     <w:p>
@@ -2507,17 +2410,8 @@
           <w:b/>
           <w:bCs/>
         </w:rPr>
-        <w:t xml:space="preserve">create vehicle with profile </w:t>
-      </w:r>
-      <w:proofErr w:type="gramStart"/>
-      <w:r>
-        <w:rPr>
-          <w:b/>
-          <w:bCs/>
-        </w:rPr>
-        <w:t>image</w:t>
-      </w:r>
-      <w:proofErr w:type="gramEnd"/>
+        <w:t>create vehicle with profile image</w:t>
+      </w:r>
     </w:p>
     <w:p>
       <w:pPr>
@@ -2537,17 +2431,8 @@
           <w:b/>
           <w:bCs/>
         </w:rPr>
-        <w:t xml:space="preserve">get vehicle by </w:t>
-      </w:r>
-      <w:proofErr w:type="gramStart"/>
-      <w:r>
-        <w:rPr>
-          <w:b/>
-          <w:bCs/>
-        </w:rPr>
-        <w:t>id</w:t>
-      </w:r>
-      <w:proofErr w:type="gramEnd"/>
+        <w:t>get vehicle by id</w:t>
+      </w:r>
     </w:p>
     <w:p>
       <w:pPr>
@@ -2567,17 +2452,8 @@
           <w:b/>
           <w:bCs/>
         </w:rPr>
-        <w:t xml:space="preserve">upload vehicle </w:t>
-      </w:r>
-      <w:proofErr w:type="gramStart"/>
-      <w:r>
-        <w:rPr>
-          <w:b/>
-          <w:bCs/>
-        </w:rPr>
-        <w:t>image</w:t>
-      </w:r>
-      <w:proofErr w:type="gramEnd"/>
+        <w:t>upload vehicle image</w:t>
+      </w:r>
     </w:p>
     <w:p>
       <w:pPr>
@@ -2597,17 +2473,8 @@
           <w:b/>
           <w:bCs/>
         </w:rPr>
-        <w:t xml:space="preserve">delete vehicle </w:t>
-      </w:r>
-      <w:proofErr w:type="gramStart"/>
-      <w:r>
-        <w:rPr>
-          <w:b/>
-          <w:bCs/>
-        </w:rPr>
-        <w:t>image</w:t>
-      </w:r>
-      <w:proofErr w:type="gramEnd"/>
+        <w:t>delete vehicle image</w:t>
+      </w:r>
     </w:p>
     <w:p>
       <w:pPr>
@@ -2627,17 +2494,8 @@
           <w:b/>
           <w:bCs/>
         </w:rPr>
-        <w:t xml:space="preserve">edit vehicle </w:t>
-      </w:r>
-      <w:proofErr w:type="gramStart"/>
-      <w:r>
-        <w:rPr>
-          <w:b/>
-          <w:bCs/>
-        </w:rPr>
-        <w:t>details</w:t>
-      </w:r>
-      <w:proofErr w:type="gramEnd"/>
+        <w:t>edit vehicle details</w:t>
+      </w:r>
     </w:p>
     <w:p>
       <w:pPr>
@@ -2657,17 +2515,8 @@
           <w:b/>
           <w:bCs/>
         </w:rPr>
-        <w:t xml:space="preserve">change vehicle profile </w:t>
-      </w:r>
-      <w:proofErr w:type="gramStart"/>
-      <w:r>
-        <w:rPr>
-          <w:b/>
-          <w:bCs/>
-        </w:rPr>
-        <w:t>image</w:t>
-      </w:r>
-      <w:proofErr w:type="gramEnd"/>
+        <w:t>change vehicle profile image</w:t>
+      </w:r>
     </w:p>
     <w:p>
       <w:pPr>
@@ -2687,17 +2536,8 @@
           <w:b/>
           <w:bCs/>
         </w:rPr>
-        <w:t xml:space="preserve">delete </w:t>
-      </w:r>
-      <w:proofErr w:type="gramStart"/>
-      <w:r>
-        <w:rPr>
-          <w:b/>
-          <w:bCs/>
-        </w:rPr>
-        <w:t>vehicle</w:t>
-      </w:r>
-      <w:proofErr w:type="gramEnd"/>
+        <w:t>delete vehicle</w:t>
+      </w:r>
     </w:p>
     <w:p>
       <w:pPr>
@@ -2743,7 +2583,6 @@
           <w:color w:val="501549" w:themeColor="accent5" w:themeShade="80"/>
         </w:rPr>
       </w:pPr>
-      <w:proofErr w:type="spellStart"/>
       <w:r>
         <w:rPr>
           <w:b/>
@@ -2752,7 +2591,6 @@
         </w:rPr>
         <w:t>VoyageSlice</w:t>
       </w:r>
-      <w:proofErr w:type="spellEnd"/>
     </w:p>
     <w:p>
       <w:pPr>
@@ -2942,7 +2780,6 @@
           <w14:ligatures w14:val="standardContextual"/>
         </w:rPr>
       </w:pPr>
-      <w:proofErr w:type="spellStart"/>
       <w:r>
         <w:rPr>
           <w:rFonts w:ascii="Segoe UI" w:eastAsiaTheme="minorHAnsi" w:hAnsi="Segoe UI" w:cs="Segoe UI"/>
@@ -2952,7 +2789,6 @@
         </w:rPr>
         <w:t>startDate</w:t>
       </w:r>
-      <w:proofErr w:type="spellEnd"/>
     </w:p>
     <w:p>
       <w:pPr>
@@ -2972,7 +2808,6 @@
           <w14:ligatures w14:val="standardContextual"/>
         </w:rPr>
       </w:pPr>
-      <w:proofErr w:type="spellStart"/>
       <w:r>
         <w:rPr>
           <w:rFonts w:ascii="Segoe UI" w:eastAsiaTheme="minorHAnsi" w:hAnsi="Segoe UI" w:cs="Segoe UI"/>
@@ -2982,7 +2817,6 @@
         </w:rPr>
         <w:t>endDate</w:t>
       </w:r>
-      <w:proofErr w:type="spellEnd"/>
     </w:p>
     <w:p>
       <w:pPr>
@@ -3002,7 +2836,6 @@
           <w14:ligatures w14:val="standardContextual"/>
         </w:rPr>
       </w:pPr>
-      <w:proofErr w:type="spellStart"/>
       <w:r>
         <w:rPr>
           <w:rFonts w:ascii="Segoe UI" w:eastAsiaTheme="minorHAnsi" w:hAnsi="Segoe UI" w:cs="Segoe UI"/>
@@ -3012,7 +2845,6 @@
         </w:rPr>
         <w:t>lastBidDate</w:t>
       </w:r>
-      <w:proofErr w:type="spellEnd"/>
     </w:p>
     <w:p>
       <w:pPr>
@@ -3032,7 +2864,6 @@
           <w14:ligatures w14:val="standardContextual"/>
         </w:rPr>
       </w:pPr>
-      <w:proofErr w:type="spellStart"/>
       <w:r>
         <w:rPr>
           <w:rFonts w:ascii="Segoe UI" w:eastAsiaTheme="minorHAnsi" w:hAnsi="Segoe UI" w:cs="Segoe UI"/>
@@ -3042,7 +2873,6 @@
         </w:rPr>
         <w:t>minPrice</w:t>
       </w:r>
-      <w:proofErr w:type="spellEnd"/>
     </w:p>
     <w:p>
       <w:pPr>
@@ -3062,7 +2892,6 @@
           <w14:ligatures w14:val="standardContextual"/>
         </w:rPr>
       </w:pPr>
-      <w:proofErr w:type="spellStart"/>
       <w:r>
         <w:rPr>
           <w:rFonts w:ascii="Segoe UI" w:eastAsiaTheme="minorHAnsi" w:hAnsi="Segoe UI" w:cs="Segoe UI"/>
@@ -3072,7 +2901,6 @@
         </w:rPr>
         <w:t>maxPrice</w:t>
       </w:r>
-      <w:proofErr w:type="spellEnd"/>
     </w:p>
     <w:p>
       <w:pPr>
@@ -3092,7 +2920,6 @@
           <w14:ligatures w14:val="standardContextual"/>
         </w:rPr>
       </w:pPr>
-      <w:proofErr w:type="spellStart"/>
       <w:r>
         <w:rPr>
           <w:rFonts w:ascii="Segoe UI" w:eastAsiaTheme="minorHAnsi" w:hAnsi="Segoe UI" w:cs="Segoe UI"/>
@@ -3102,7 +2929,6 @@
         </w:rPr>
         <w:t>fixedPrice</w:t>
       </w:r>
-      <w:proofErr w:type="spellEnd"/>
     </w:p>
     <w:p>
       <w:pPr>
@@ -3150,7 +2976,6 @@
           <w14:ligatures w14:val="standardContextual"/>
         </w:rPr>
       </w:pPr>
-      <w:proofErr w:type="spellStart"/>
       <w:r>
         <w:rPr>
           <w:rFonts w:ascii="Segoe UI" w:eastAsiaTheme="minorHAnsi" w:hAnsi="Segoe UI" w:cs="Segoe UI"/>
@@ -3160,7 +2985,6 @@
         </w:rPr>
         <w:t>profileImage</w:t>
       </w:r>
-      <w:proofErr w:type="spellEnd"/>
     </w:p>
     <w:p>
       <w:pPr>
@@ -3180,7 +3004,6 @@
           <w14:ligatures w14:val="standardContextual"/>
         </w:rPr>
       </w:pPr>
-      <w:proofErr w:type="spellStart"/>
       <w:r>
         <w:rPr>
           <w:rFonts w:ascii="Segoe UI" w:eastAsiaTheme="minorHAnsi" w:hAnsi="Segoe UI" w:cs="Segoe UI"/>
@@ -3190,7 +3013,6 @@
         </w:rPr>
         <w:t>vehicleType</w:t>
       </w:r>
-      <w:proofErr w:type="spellEnd"/>
     </w:p>
     <w:p>
       <w:pPr>
@@ -3379,7 +3201,6 @@
           <w14:ligatures w14:val="standardContextual"/>
         </w:rPr>
       </w:pPr>
-      <w:proofErr w:type="spellStart"/>
       <w:r>
         <w:rPr>
           <w:rFonts w:ascii="Segoe UI" w:eastAsiaTheme="minorHAnsi" w:hAnsi="Segoe UI" w:cs="Segoe UI"/>
@@ -3389,7 +3210,6 @@
         </w:rPr>
         <w:t>profileImage</w:t>
       </w:r>
-      <w:proofErr w:type="spellEnd"/>
     </w:p>
     <w:p>
       <w:pPr>
@@ -3437,7 +3257,6 @@
           <w14:ligatures w14:val="standardContextual"/>
         </w:rPr>
       </w:pPr>
-      <w:proofErr w:type="spellStart"/>
       <w:r>
         <w:rPr>
           <w:rFonts w:ascii="Segoe UI" w:eastAsiaTheme="minorHAnsi" w:hAnsi="Segoe UI" w:cs="Segoe UI"/>
@@ -3447,7 +3266,6 @@
         </w:rPr>
         <w:t>voyageId</w:t>
       </w:r>
-      <w:proofErr w:type="spellEnd"/>
     </w:p>
     <w:p>
       <w:pPr>
@@ -3467,7 +3285,6 @@
           <w14:ligatures w14:val="standardContextual"/>
         </w:rPr>
       </w:pPr>
-      <w:proofErr w:type="spellStart"/>
       <w:r>
         <w:rPr>
           <w:rFonts w:ascii="Segoe UI" w:eastAsiaTheme="minorHAnsi" w:hAnsi="Segoe UI" w:cs="Segoe UI"/>
@@ -3477,7 +3294,6 @@
         </w:rPr>
         <w:t>voyageImages</w:t>
       </w:r>
-      <w:proofErr w:type="spellEnd"/>
     </w:p>
     <w:p>
       <w:pPr>
@@ -3525,7 +3341,6 @@
           <w14:ligatures w14:val="standardContextual"/>
         </w:rPr>
       </w:pPr>
-      <w:proofErr w:type="spellStart"/>
       <w:r>
         <w:rPr>
           <w:rFonts w:ascii="Segoe UI" w:eastAsiaTheme="minorHAnsi" w:hAnsi="Segoe UI" w:cs="Segoe UI"/>
@@ -3535,7 +3350,6 @@
         </w:rPr>
         <w:t>voyageImagePath</w:t>
       </w:r>
-      <w:proofErr w:type="spellEnd"/>
     </w:p>
     <w:p>
       <w:pPr>
@@ -3555,7 +3369,6 @@
           <w14:ligatures w14:val="standardContextual"/>
         </w:rPr>
       </w:pPr>
-      <w:proofErr w:type="spellStart"/>
       <w:r>
         <w:rPr>
           <w:rFonts w:ascii="Segoe UI" w:eastAsiaTheme="minorHAnsi" w:hAnsi="Segoe UI" w:cs="Segoe UI"/>
@@ -3565,7 +3378,6 @@
         </w:rPr>
         <w:t>voyageId</w:t>
       </w:r>
-      <w:proofErr w:type="spellEnd"/>
     </w:p>
     <w:p>
       <w:pPr>
@@ -3585,7 +3397,6 @@
           <w14:ligatures w14:val="standardContextual"/>
         </w:rPr>
       </w:pPr>
-      <w:proofErr w:type="spellStart"/>
       <w:r>
         <w:rPr>
           <w:rFonts w:ascii="Segoe UI" w:eastAsiaTheme="minorHAnsi" w:hAnsi="Segoe UI" w:cs="Segoe UI"/>
@@ -3595,7 +3406,6 @@
         </w:rPr>
         <w:t>userId</w:t>
       </w:r>
-      <w:proofErr w:type="spellEnd"/>
     </w:p>
     <w:p>
       <w:pPr>
@@ -3671,7 +3481,6 @@
           <w14:ligatures w14:val="standardContextual"/>
         </w:rPr>
       </w:pPr>
-      <w:proofErr w:type="spellStart"/>
       <w:r>
         <w:rPr>
           <w:rFonts w:ascii="Segoe UI" w:eastAsiaTheme="minorHAnsi" w:hAnsi="Segoe UI" w:cs="Segoe UI"/>
@@ -3681,7 +3490,6 @@
         </w:rPr>
         <w:t>userName</w:t>
       </w:r>
-      <w:proofErr w:type="spellEnd"/>
     </w:p>
     <w:p>
       <w:pPr>
@@ -3701,7 +3509,6 @@
           <w14:ligatures w14:val="standardContextual"/>
         </w:rPr>
       </w:pPr>
-      <w:proofErr w:type="spellStart"/>
       <w:r>
         <w:rPr>
           <w:rFonts w:ascii="Segoe UI" w:eastAsiaTheme="minorHAnsi" w:hAnsi="Segoe UI" w:cs="Segoe UI"/>
@@ -3711,7 +3518,6 @@
         </w:rPr>
         <w:t>profileImageUrl</w:t>
       </w:r>
-      <w:proofErr w:type="spellEnd"/>
     </w:p>
     <w:p>
       <w:pPr>
@@ -3731,7 +3537,6 @@
           <w14:ligatures w14:val="standardContextual"/>
         </w:rPr>
       </w:pPr>
-      <w:proofErr w:type="spellStart"/>
       <w:r>
         <w:rPr>
           <w:rFonts w:ascii="Segoe UI" w:eastAsiaTheme="minorHAnsi" w:hAnsi="Segoe UI" w:cs="Segoe UI"/>
@@ -3741,7 +3546,6 @@
         </w:rPr>
         <w:t>vehicleId</w:t>
       </w:r>
-      <w:proofErr w:type="spellEnd"/>
     </w:p>
     <w:p>
       <w:pPr>
@@ -3845,7 +3649,6 @@
           <w14:ligatures w14:val="standardContextual"/>
         </w:rPr>
       </w:pPr>
-      <w:proofErr w:type="spellStart"/>
       <w:r>
         <w:rPr>
           <w:rFonts w:ascii="Segoe UI" w:eastAsiaTheme="minorHAnsi" w:hAnsi="Segoe UI" w:cs="Segoe UI"/>
@@ -3855,7 +3658,6 @@
         </w:rPr>
         <w:t>profileImageUrl</w:t>
       </w:r>
-      <w:proofErr w:type="spellEnd"/>
     </w:p>
     <w:p>
       <w:pPr>
@@ -3959,7 +3761,6 @@
           <w14:ligatures w14:val="standardContextual"/>
         </w:rPr>
       </w:pPr>
-      <w:proofErr w:type="spellStart"/>
       <w:r>
         <w:rPr>
           <w:rFonts w:ascii="Segoe UI" w:eastAsiaTheme="minorHAnsi" w:hAnsi="Segoe UI" w:cs="Segoe UI"/>
@@ -3969,7 +3770,6 @@
         </w:rPr>
         <w:t>userId</w:t>
       </w:r>
-      <w:proofErr w:type="spellEnd"/>
     </w:p>
     <w:p>
       <w:pPr>
@@ -4017,7 +3817,6 @@
           <w14:ligatures w14:val="standardContextual"/>
         </w:rPr>
       </w:pPr>
-      <w:proofErr w:type="spellStart"/>
       <w:r>
         <w:rPr>
           <w:rFonts w:ascii="Segoe UI" w:eastAsiaTheme="minorHAnsi" w:hAnsi="Segoe UI" w:cs="Segoe UI"/>
@@ -4027,7 +3826,6 @@
         </w:rPr>
         <w:t>personCount</w:t>
       </w:r>
-      <w:proofErr w:type="spellEnd"/>
     </w:p>
     <w:p>
       <w:pPr>
@@ -4075,7 +3873,6 @@
           <w14:ligatures w14:val="standardContextual"/>
         </w:rPr>
       </w:pPr>
-      <w:proofErr w:type="spellStart"/>
       <w:r>
         <w:rPr>
           <w:rFonts w:ascii="Segoe UI" w:eastAsiaTheme="minorHAnsi" w:hAnsi="Segoe UI" w:cs="Segoe UI"/>
@@ -4085,7 +3882,6 @@
         </w:rPr>
         <w:t>offerPrice</w:t>
       </w:r>
-      <w:proofErr w:type="spellEnd"/>
     </w:p>
     <w:p>
       <w:pPr>
@@ -4133,7 +3929,6 @@
           <w14:ligatures w14:val="standardContextual"/>
         </w:rPr>
       </w:pPr>
-      <w:proofErr w:type="spellStart"/>
       <w:r>
         <w:rPr>
           <w:rFonts w:ascii="Segoe UI" w:eastAsiaTheme="minorHAnsi" w:hAnsi="Segoe UI" w:cs="Segoe UI"/>
@@ -4143,7 +3938,6 @@
         </w:rPr>
         <w:t>dateTime</w:t>
       </w:r>
-      <w:proofErr w:type="spellEnd"/>
     </w:p>
     <w:p>
       <w:pPr>
@@ -4163,7 +3957,6 @@
           <w14:ligatures w14:val="standardContextual"/>
         </w:rPr>
       </w:pPr>
-      <w:proofErr w:type="spellStart"/>
       <w:r>
         <w:rPr>
           <w:rFonts w:ascii="Segoe UI" w:eastAsiaTheme="minorHAnsi" w:hAnsi="Segoe UI" w:cs="Segoe UI"/>
@@ -4173,7 +3966,6 @@
         </w:rPr>
         <w:t>voyageId</w:t>
       </w:r>
-      <w:proofErr w:type="spellEnd"/>
     </w:p>
     <w:p>
       <w:pPr>
@@ -4193,7 +3985,6 @@
           <w14:ligatures w14:val="standardContextual"/>
         </w:rPr>
       </w:pPr>
-      <w:proofErr w:type="spellStart"/>
       <w:r>
         <w:rPr>
           <w:rFonts w:ascii="Segoe UI" w:eastAsiaTheme="minorHAnsi" w:hAnsi="Segoe UI" w:cs="Segoe UI"/>
@@ -4203,7 +3994,6 @@
         </w:rPr>
         <w:t>userId</w:t>
       </w:r>
-      <w:proofErr w:type="spellEnd"/>
     </w:p>
     <w:p>
       <w:pPr>
@@ -4254,17 +4044,8 @@
           <w:b/>
           <w:bCs/>
         </w:rPr>
-        <w:t xml:space="preserve">create voyage with profile </w:t>
-      </w:r>
-      <w:proofErr w:type="gramStart"/>
-      <w:r>
-        <w:rPr>
-          <w:b/>
-          <w:bCs/>
-        </w:rPr>
-        <w:t>image</w:t>
-      </w:r>
-      <w:proofErr w:type="gramEnd"/>
+        <w:t>create voyage with profile image</w:t>
+      </w:r>
     </w:p>
     <w:p>
       <w:pPr>
@@ -4284,17 +4065,8 @@
           <w:b/>
           <w:bCs/>
         </w:rPr>
-        <w:t xml:space="preserve">upload voyage </w:t>
-      </w:r>
-      <w:proofErr w:type="gramStart"/>
-      <w:r>
-        <w:rPr>
-          <w:b/>
-          <w:bCs/>
-        </w:rPr>
-        <w:t>image</w:t>
-      </w:r>
-      <w:proofErr w:type="gramEnd"/>
+        <w:t>upload voyage image</w:t>
+      </w:r>
     </w:p>
     <w:p>
       <w:pPr>
@@ -4314,17 +4086,8 @@
           <w:b/>
           <w:bCs/>
         </w:rPr>
-        <w:t xml:space="preserve">upload voyage profile </w:t>
-      </w:r>
-      <w:proofErr w:type="gramStart"/>
-      <w:r>
-        <w:rPr>
-          <w:b/>
-          <w:bCs/>
-        </w:rPr>
-        <w:t>image</w:t>
-      </w:r>
-      <w:proofErr w:type="gramEnd"/>
+        <w:t>upload voyage profile image</w:t>
+      </w:r>
     </w:p>
     <w:p>
       <w:pPr>
@@ -4344,17 +4107,8 @@
           <w:b/>
           <w:bCs/>
         </w:rPr>
-        <w:t xml:space="preserve">delete voyage </w:t>
-      </w:r>
-      <w:proofErr w:type="gramStart"/>
-      <w:r>
-        <w:rPr>
-          <w:b/>
-          <w:bCs/>
-        </w:rPr>
-        <w:t>image</w:t>
-      </w:r>
-      <w:proofErr w:type="gramEnd"/>
+        <w:t>delete voyage image</w:t>
+      </w:r>
     </w:p>
     <w:p>
       <w:pPr>
@@ -4375,17 +4129,8 @@
           <w:bCs/>
         </w:rPr>
         <w:lastRenderedPageBreak/>
-        <w:t xml:space="preserve">delete </w:t>
-      </w:r>
-      <w:proofErr w:type="gramStart"/>
-      <w:r>
-        <w:rPr>
-          <w:b/>
-          <w:bCs/>
-        </w:rPr>
-        <w:t>voyage</w:t>
-      </w:r>
-      <w:proofErr w:type="gramEnd"/>
+        <w:t>delete voyage</w:t>
+      </w:r>
     </w:p>
     <w:p>
       <w:pPr>
@@ -4405,17 +4150,8 @@
           <w:b/>
           <w:bCs/>
         </w:rPr>
-        <w:t xml:space="preserve">add waypoint for </w:t>
-      </w:r>
-      <w:proofErr w:type="gramStart"/>
-      <w:r>
-        <w:rPr>
-          <w:b/>
-          <w:bCs/>
-        </w:rPr>
-        <w:t>voyage</w:t>
-      </w:r>
-      <w:proofErr w:type="gramEnd"/>
+        <w:t>add waypoint for voyage</w:t>
+      </w:r>
     </w:p>
     <w:p>
       <w:pPr>
@@ -4437,18 +4173,8 @@
           <w:bCs/>
           <w:strike/>
         </w:rPr>
-        <w:t xml:space="preserve">get voyages by 1st waypoint </w:t>
-      </w:r>
-      <w:proofErr w:type="gramStart"/>
-      <w:r>
-        <w:rPr>
-          <w:b/>
-          <w:bCs/>
-          <w:strike/>
-        </w:rPr>
-        <w:t>location</w:t>
-      </w:r>
-      <w:proofErr w:type="gramEnd"/>
+        <w:t>get voyages by 1st waypoint location</w:t>
+      </w:r>
     </w:p>
     <w:p>
       <w:pPr>
@@ -4468,17 +4194,8 @@
           <w:b/>
           <w:bCs/>
         </w:rPr>
-        <w:t xml:space="preserve">get voyages by date, vacancy, vehicle </w:t>
-      </w:r>
-      <w:proofErr w:type="gramStart"/>
-      <w:r>
-        <w:rPr>
-          <w:b/>
-          <w:bCs/>
-        </w:rPr>
-        <w:t>type</w:t>
-      </w:r>
-      <w:proofErr w:type="gramEnd"/>
+        <w:t>get voyages by date, vacancy, vehicle type</w:t>
+      </w:r>
     </w:p>
     <w:p>
       <w:pPr>
@@ -4498,17 +4215,8 @@
           <w:b/>
           <w:bCs/>
         </w:rPr>
-        <w:t xml:space="preserve">get user's </w:t>
-      </w:r>
-      <w:proofErr w:type="gramStart"/>
-      <w:r>
-        <w:rPr>
-          <w:b/>
-          <w:bCs/>
-        </w:rPr>
-        <w:t>voyages</w:t>
-      </w:r>
-      <w:proofErr w:type="gramEnd"/>
+        <w:t>get user's voyages</w:t>
+      </w:r>
     </w:p>
     <w:p>
       <w:pPr>
@@ -4528,17 +4236,8 @@
           <w:b/>
           <w:bCs/>
         </w:rPr>
-        <w:t xml:space="preserve">get voyage's </w:t>
-      </w:r>
-      <w:proofErr w:type="gramStart"/>
-      <w:r>
-        <w:rPr>
-          <w:b/>
-          <w:bCs/>
-        </w:rPr>
-        <w:t>bids</w:t>
-      </w:r>
-      <w:proofErr w:type="gramEnd"/>
+        <w:t>get voyage's bids</w:t>
+      </w:r>
     </w:p>
     <w:p>
       <w:pPr>
@@ -4554,7 +4253,6 @@
           <w:color w:val="501549" w:themeColor="accent5" w:themeShade="80"/>
         </w:rPr>
       </w:pPr>
-      <w:proofErr w:type="spellStart"/>
       <w:r>
         <w:rPr>
           <w:b/>
@@ -4563,7 +4261,6 @@
         </w:rPr>
         <w:t>BidSlice</w:t>
       </w:r>
-      <w:proofErr w:type="spellEnd"/>
     </w:p>
     <w:p>
       <w:pPr>
@@ -4593,18 +4290,253 @@
           <w:bCs/>
           <w:color w:val="501549" w:themeColor="accent5" w:themeShade="80"/>
         </w:rPr>
-        <w:t xml:space="preserve"> -&gt; list of </w:t>
-      </w:r>
-      <w:proofErr w:type="gramStart"/>
-      <w:r>
+        <w:t xml:space="preserve"> -&gt; list of bids</w:t>
+      </w:r>
+    </w:p>
+    <w:p>
+      <w:pPr>
+        <w:pStyle w:val="ListParagraph"/>
+        <w:numPr>
+          <w:ilvl w:val="2"/>
+          <w:numId w:val="3"/>
+        </w:numPr>
+        <w:spacing w:after="0" w:line="240" w:lineRule="auto"/>
+        <w:rPr>
+          <w:b/>
+          <w:bCs/>
+        </w:rPr>
+      </w:pPr>
+      <w:r>
+        <w:rPr>
+          <w:b/>
+          <w:bCs/>
+        </w:rPr>
+        <w:t>Id</w:t>
+      </w:r>
+    </w:p>
+    <w:p>
+      <w:pPr>
+        <w:pStyle w:val="ListParagraph"/>
+        <w:numPr>
+          <w:ilvl w:val="2"/>
+          <w:numId w:val="3"/>
+        </w:numPr>
+        <w:spacing w:after="0" w:line="240" w:lineRule="auto"/>
+        <w:rPr>
+          <w:b/>
+          <w:bCs/>
+        </w:rPr>
+      </w:pPr>
+      <w:r>
+        <w:rPr>
+          <w:b/>
+          <w:bCs/>
+        </w:rPr>
+        <w:t>PersonCount</w:t>
+      </w:r>
+    </w:p>
+    <w:p>
+      <w:pPr>
+        <w:pStyle w:val="ListParagraph"/>
+        <w:numPr>
+          <w:ilvl w:val="2"/>
+          <w:numId w:val="3"/>
+        </w:numPr>
+        <w:spacing w:after="0" w:line="240" w:lineRule="auto"/>
+        <w:rPr>
+          <w:b/>
+          <w:bCs/>
+        </w:rPr>
+      </w:pPr>
+      <w:r>
+        <w:rPr>
+          <w:b/>
+          <w:bCs/>
+        </w:rPr>
+        <w:t>Message</w:t>
+      </w:r>
+    </w:p>
+    <w:p>
+      <w:pPr>
+        <w:pStyle w:val="ListParagraph"/>
+        <w:numPr>
+          <w:ilvl w:val="2"/>
+          <w:numId w:val="3"/>
+        </w:numPr>
+        <w:spacing w:after="0" w:line="240" w:lineRule="auto"/>
+        <w:rPr>
+          <w:b/>
+          <w:bCs/>
+        </w:rPr>
+      </w:pPr>
+      <w:r>
+        <w:rPr>
+          <w:b/>
+          <w:bCs/>
+        </w:rPr>
+        <w:t>OfferPrice</w:t>
+      </w:r>
+    </w:p>
+    <w:p>
+      <w:pPr>
+        <w:pStyle w:val="ListParagraph"/>
+        <w:numPr>
+          <w:ilvl w:val="2"/>
+          <w:numId w:val="3"/>
+        </w:numPr>
+        <w:spacing w:after="0" w:line="240" w:lineRule="auto"/>
+        <w:rPr>
+          <w:b/>
+          <w:bCs/>
+        </w:rPr>
+      </w:pPr>
+      <w:r>
+        <w:rPr>
+          <w:b/>
+          <w:bCs/>
+        </w:rPr>
+        <w:t>Currency</w:t>
+      </w:r>
+    </w:p>
+    <w:p>
+      <w:pPr>
+        <w:pStyle w:val="ListParagraph"/>
+        <w:numPr>
+          <w:ilvl w:val="2"/>
+          <w:numId w:val="3"/>
+        </w:numPr>
+        <w:spacing w:after="0" w:line="240" w:lineRule="auto"/>
+        <w:rPr>
+          <w:b/>
+          <w:bCs/>
+        </w:rPr>
+      </w:pPr>
+      <w:r>
+        <w:rPr>
+          <w:b/>
+          <w:bCs/>
+        </w:rPr>
+        <w:t>DateTime</w:t>
+      </w:r>
+    </w:p>
+    <w:p>
+      <w:pPr>
+        <w:pStyle w:val="ListParagraph"/>
+        <w:numPr>
+          <w:ilvl w:val="2"/>
+          <w:numId w:val="3"/>
+        </w:numPr>
+        <w:spacing w:after="0" w:line="240" w:lineRule="auto"/>
+        <w:rPr>
+          <w:b/>
+          <w:bCs/>
+        </w:rPr>
+      </w:pPr>
+      <w:r>
+        <w:rPr>
+          <w:b/>
+          <w:bCs/>
+        </w:rPr>
+        <w:t>VoyageId</w:t>
+      </w:r>
+    </w:p>
+    <w:p>
+      <w:pPr>
+        <w:pStyle w:val="ListParagraph"/>
+        <w:numPr>
+          <w:ilvl w:val="2"/>
+          <w:numId w:val="3"/>
+        </w:numPr>
+        <w:spacing w:after="0" w:line="240" w:lineRule="auto"/>
+        <w:rPr>
+          <w:b/>
+          <w:bCs/>
+        </w:rPr>
+      </w:pPr>
+      <w:r>
+        <w:rPr>
+          <w:b/>
+          <w:bCs/>
+        </w:rPr>
+        <w:t>Voyage</w:t>
+      </w:r>
+    </w:p>
+    <w:p>
+      <w:pPr>
+        <w:pStyle w:val="ListParagraph"/>
+        <w:numPr>
+          <w:ilvl w:val="2"/>
+          <w:numId w:val="3"/>
+        </w:numPr>
+        <w:spacing w:after="0" w:line="240" w:lineRule="auto"/>
+        <w:rPr>
+          <w:b/>
+          <w:bCs/>
+        </w:rPr>
+      </w:pPr>
+      <w:r>
+        <w:rPr>
+          <w:b/>
+          <w:bCs/>
+        </w:rPr>
+        <w:t>UserId</w:t>
+      </w:r>
+    </w:p>
+    <w:p>
+      <w:pPr>
+        <w:pStyle w:val="ListParagraph"/>
+        <w:numPr>
+          <w:ilvl w:val="2"/>
+          <w:numId w:val="3"/>
+        </w:numPr>
+        <w:spacing w:after="0" w:line="240" w:lineRule="auto"/>
+        <w:rPr>
+          <w:b/>
+          <w:bCs/>
+        </w:rPr>
+      </w:pPr>
+      <w:r>
+        <w:rPr>
+          <w:b/>
+          <w:bCs/>
+        </w:rPr>
+        <w:t>User</w:t>
+      </w:r>
+    </w:p>
+    <w:p>
+      <w:pPr>
+        <w:pStyle w:val="ListParagraph"/>
+        <w:spacing w:after="0" w:line="240" w:lineRule="auto"/>
+        <w:ind w:left="2340"/>
         <w:rPr>
           <w:b/>
           <w:bCs/>
           <w:color w:val="501549" w:themeColor="accent5" w:themeShade="80"/>
         </w:rPr>
-        <w:t>bids</w:t>
-      </w:r>
-      <w:proofErr w:type="gramEnd"/>
+      </w:pPr>
+    </w:p>
+    <w:p>
+      <w:pPr>
+        <w:pStyle w:val="ListParagraph"/>
+        <w:numPr>
+          <w:ilvl w:val="1"/>
+          <w:numId w:val="3"/>
+        </w:numPr>
+        <w:spacing w:after="0" w:line="240" w:lineRule="auto"/>
+        <w:rPr>
+          <w:b/>
+          <w:bCs/>
+          <w:color w:val="501549" w:themeColor="accent5" w:themeShade="80"/>
+        </w:rPr>
+      </w:pPr>
+      <w:r>
+        <w:rPr>
+          <w:b/>
+          <w:bCs/>
+          <w:color w:val="501549" w:themeColor="accent5" w:themeShade="80"/>
+        </w:rPr>
+        <w:t>Actions</w:t>
+      </w:r>
     </w:p>
     <w:p>
       <w:pPr>
@@ -4624,6 +4556,123 @@
           <w:b/>
           <w:bCs/>
         </w:rPr>
+        <w:t>create bid</w:t>
+      </w:r>
+    </w:p>
+    <w:p>
+      <w:pPr>
+        <w:pStyle w:val="ListParagraph"/>
+        <w:numPr>
+          <w:ilvl w:val="2"/>
+          <w:numId w:val="3"/>
+        </w:numPr>
+        <w:spacing w:after="0" w:line="240" w:lineRule="auto"/>
+        <w:rPr>
+          <w:b/>
+          <w:bCs/>
+        </w:rPr>
+      </w:pPr>
+      <w:r>
+        <w:rPr>
+          <w:b/>
+          <w:bCs/>
+        </w:rPr>
+        <w:t>change bid</w:t>
+      </w:r>
+    </w:p>
+    <w:p>
+      <w:pPr>
+        <w:pStyle w:val="ListParagraph"/>
+        <w:numPr>
+          <w:ilvl w:val="2"/>
+          <w:numId w:val="3"/>
+        </w:numPr>
+        <w:spacing w:after="0" w:line="240" w:lineRule="auto"/>
+        <w:rPr>
+          <w:b/>
+          <w:bCs/>
+        </w:rPr>
+      </w:pPr>
+      <w:r>
+        <w:rPr>
+          <w:b/>
+          <w:bCs/>
+        </w:rPr>
+        <w:t>delete bid</w:t>
+      </w:r>
+    </w:p>
+    <w:p>
+      <w:pPr>
+        <w:pStyle w:val="ListParagraph"/>
+        <w:numPr>
+          <w:ilvl w:val="0"/>
+          <w:numId w:val="3"/>
+        </w:numPr>
+        <w:spacing w:after="0" w:line="240" w:lineRule="auto"/>
+        <w:rPr>
+          <w:b/>
+          <w:bCs/>
+          <w:color w:val="501549" w:themeColor="accent5" w:themeShade="80"/>
+        </w:rPr>
+      </w:pPr>
+      <w:r>
+        <w:rPr>
+          <w:b/>
+          <w:bCs/>
+          <w:color w:val="501549" w:themeColor="accent5" w:themeShade="80"/>
+        </w:rPr>
+        <w:t>MessageSlice</w:t>
+      </w:r>
+    </w:p>
+    <w:p>
+      <w:pPr>
+        <w:pStyle w:val="ListParagraph"/>
+        <w:numPr>
+          <w:ilvl w:val="1"/>
+          <w:numId w:val="3"/>
+        </w:numPr>
+        <w:spacing w:after="0" w:line="240" w:lineRule="auto"/>
+        <w:rPr>
+          <w:b/>
+          <w:bCs/>
+          <w:color w:val="501549" w:themeColor="accent5" w:themeShade="80"/>
+        </w:rPr>
+      </w:pPr>
+      <w:r>
+        <w:rPr>
+          <w:b/>
+          <w:bCs/>
+          <w:color w:val="501549" w:themeColor="accent5" w:themeShade="80"/>
+        </w:rPr>
+        <w:t>State</w:t>
+      </w:r>
+      <w:r>
+        <w:rPr>
+          <w:b/>
+          <w:bCs/>
+          <w:color w:val="501549" w:themeColor="accent5" w:themeShade="80"/>
+        </w:rPr>
+        <w:t xml:space="preserve"> -&gt; array of messages</w:t>
+      </w:r>
+    </w:p>
+    <w:p>
+      <w:pPr>
+        <w:pStyle w:val="ListParagraph"/>
+        <w:numPr>
+          <w:ilvl w:val="2"/>
+          <w:numId w:val="3"/>
+        </w:numPr>
+        <w:spacing w:after="0" w:line="240" w:lineRule="auto"/>
+        <w:rPr>
+          <w:b/>
+          <w:bCs/>
+        </w:rPr>
+      </w:pPr>
+      <w:r>
+        <w:rPr>
+          <w:b/>
+          <w:bCs/>
+        </w:rPr>
         <w:t>Id</w:t>
       </w:r>
     </w:p>
@@ -4640,15 +4689,13 @@
           <w:bCs/>
         </w:rPr>
       </w:pPr>
-      <w:proofErr w:type="spellStart"/>
-      <w:r>
-        <w:rPr>
-          <w:b/>
-          <w:bCs/>
-        </w:rPr>
-        <w:t>PersonCount</w:t>
-      </w:r>
-      <w:proofErr w:type="spellEnd"/>
+      <w:r>
+        <w:rPr>
+          <w:b/>
+          <w:bCs/>
+        </w:rPr>
+        <w:t>Text</w:t>
+      </w:r>
     </w:p>
     <w:p>
       <w:pPr>
@@ -4668,7 +4715,7 @@
           <w:b/>
           <w:bCs/>
         </w:rPr>
-        <w:t>Message</w:t>
+        <w:t>DateTime</w:t>
       </w:r>
     </w:p>
     <w:p>
@@ -4684,15 +4731,13 @@
           <w:bCs/>
         </w:rPr>
       </w:pPr>
-      <w:proofErr w:type="spellStart"/>
-      <w:r>
-        <w:rPr>
-          <w:b/>
-          <w:bCs/>
-        </w:rPr>
-        <w:t>OfferPrice</w:t>
-      </w:r>
-      <w:proofErr w:type="spellEnd"/>
+      <w:r>
+        <w:rPr>
+          <w:b/>
+          <w:bCs/>
+        </w:rPr>
+        <w:t>Rendered</w:t>
+      </w:r>
     </w:p>
     <w:p>
       <w:pPr>
@@ -4712,7 +4757,7 @@
           <w:b/>
           <w:bCs/>
         </w:rPr>
-        <w:t>Currency</w:t>
+        <w:t>ReadByReceiver</w:t>
       </w:r>
     </w:p>
     <w:p>
@@ -4728,15 +4773,13 @@
           <w:bCs/>
         </w:rPr>
       </w:pPr>
-      <w:proofErr w:type="spellStart"/>
-      <w:r>
-        <w:rPr>
-          <w:b/>
-          <w:bCs/>
-        </w:rPr>
-        <w:t>DateTime</w:t>
-      </w:r>
-      <w:proofErr w:type="spellEnd"/>
+      <w:r>
+        <w:rPr>
+          <w:b/>
+          <w:bCs/>
+        </w:rPr>
+        <w:t>SenderId</w:t>
+      </w:r>
     </w:p>
     <w:p>
       <w:pPr>
@@ -4751,15 +4794,48 @@
           <w:bCs/>
         </w:rPr>
       </w:pPr>
-      <w:proofErr w:type="spellStart"/>
-      <w:r>
-        <w:rPr>
-          <w:b/>
-          <w:bCs/>
-        </w:rPr>
-        <w:t>VoyageId</w:t>
-      </w:r>
-      <w:proofErr w:type="spellEnd"/>
+      <w:r>
+        <w:rPr>
+          <w:b/>
+          <w:bCs/>
+        </w:rPr>
+        <w:t>ReceiverId</w:t>
+      </w:r>
+    </w:p>
+    <w:p>
+      <w:pPr>
+        <w:pStyle w:val="ListParagraph"/>
+        <w:spacing w:after="0" w:line="240" w:lineRule="auto"/>
+        <w:ind w:left="2340"/>
+        <w:rPr>
+          <w:b/>
+          <w:bCs/>
+          <w:color w:val="501549" w:themeColor="accent5" w:themeShade="80"/>
+        </w:rPr>
+      </w:pPr>
+    </w:p>
+    <w:p>
+      <w:pPr>
+        <w:pStyle w:val="ListParagraph"/>
+        <w:numPr>
+          <w:ilvl w:val="1"/>
+          <w:numId w:val="3"/>
+        </w:numPr>
+        <w:spacing w:after="0" w:line="240" w:lineRule="auto"/>
+        <w:rPr>
+          <w:b/>
+          <w:bCs/>
+          <w:color w:val="501549" w:themeColor="accent5" w:themeShade="80"/>
+        </w:rPr>
+      </w:pPr>
+      <w:r>
+        <w:rPr>
+          <w:b/>
+          <w:bCs/>
+          <w:color w:val="501549" w:themeColor="accent5" w:themeShade="80"/>
+        </w:rPr>
+        <w:t>Actions</w:t>
+      </w:r>
     </w:p>
     <w:p>
       <w:pPr>
@@ -4779,7 +4855,7 @@
           <w:b/>
           <w:bCs/>
         </w:rPr>
-        <w:t>Voyage</w:t>
+        <w:t xml:space="preserve">Send message </w:t>
       </w:r>
     </w:p>
     <w:p>
@@ -4795,482 +4871,551 @@
           <w:bCs/>
         </w:rPr>
       </w:pPr>
-      <w:proofErr w:type="spellStart"/>
-      <w:r>
-        <w:rPr>
-          <w:b/>
-          <w:bCs/>
-        </w:rPr>
-        <w:t>UserId</w:t>
-      </w:r>
-      <w:proofErr w:type="spellEnd"/>
-    </w:p>
-    <w:p>
-      <w:pPr>
-        <w:pStyle w:val="ListParagraph"/>
-        <w:numPr>
-          <w:ilvl w:val="2"/>
-          <w:numId w:val="3"/>
-        </w:numPr>
-        <w:spacing w:after="0" w:line="240" w:lineRule="auto"/>
-        <w:rPr>
-          <w:b/>
-          <w:bCs/>
-        </w:rPr>
-      </w:pPr>
-      <w:r>
-        <w:rPr>
-          <w:b/>
-          <w:bCs/>
-        </w:rPr>
-        <w:t>User</w:t>
-      </w:r>
-    </w:p>
-    <w:p>
-      <w:pPr>
-        <w:pStyle w:val="ListParagraph"/>
-        <w:spacing w:after="0" w:line="240" w:lineRule="auto"/>
-        <w:ind w:left="2340"/>
-        <w:rPr>
-          <w:b/>
-          <w:bCs/>
-          <w:color w:val="501549" w:themeColor="accent5" w:themeShade="80"/>
-        </w:rPr>
-      </w:pPr>
-    </w:p>
-    <w:p>
-      <w:pPr>
-        <w:pStyle w:val="ListParagraph"/>
-        <w:numPr>
-          <w:ilvl w:val="1"/>
-          <w:numId w:val="3"/>
-        </w:numPr>
-        <w:spacing w:after="0" w:line="240" w:lineRule="auto"/>
-        <w:rPr>
-          <w:b/>
-          <w:bCs/>
-          <w:color w:val="501549" w:themeColor="accent5" w:themeShade="80"/>
-        </w:rPr>
-      </w:pPr>
-      <w:r>
-        <w:rPr>
-          <w:b/>
-          <w:bCs/>
-          <w:color w:val="501549" w:themeColor="accent5" w:themeShade="80"/>
-        </w:rPr>
-        <w:t>Actions</w:t>
-      </w:r>
-    </w:p>
-    <w:p>
-      <w:pPr>
-        <w:pStyle w:val="ListParagraph"/>
-        <w:numPr>
-          <w:ilvl w:val="2"/>
-          <w:numId w:val="3"/>
-        </w:numPr>
-        <w:spacing w:after="0" w:line="240" w:lineRule="auto"/>
-        <w:rPr>
-          <w:b/>
-          <w:bCs/>
-        </w:rPr>
-      </w:pPr>
-      <w:r>
-        <w:rPr>
-          <w:b/>
-          <w:bCs/>
-        </w:rPr>
-        <w:t xml:space="preserve">create </w:t>
-      </w:r>
-      <w:proofErr w:type="gramStart"/>
-      <w:r>
-        <w:rPr>
-          <w:b/>
-          <w:bCs/>
-        </w:rPr>
-        <w:t>bid</w:t>
-      </w:r>
-      <w:proofErr w:type="gramEnd"/>
-    </w:p>
-    <w:p>
-      <w:pPr>
-        <w:pStyle w:val="ListParagraph"/>
-        <w:numPr>
-          <w:ilvl w:val="2"/>
-          <w:numId w:val="3"/>
-        </w:numPr>
-        <w:spacing w:after="0" w:line="240" w:lineRule="auto"/>
-        <w:rPr>
-          <w:b/>
-          <w:bCs/>
-        </w:rPr>
-      </w:pPr>
-      <w:r>
-        <w:rPr>
-          <w:b/>
-          <w:bCs/>
-        </w:rPr>
-        <w:t xml:space="preserve">change </w:t>
-      </w:r>
-      <w:proofErr w:type="gramStart"/>
-      <w:r>
-        <w:rPr>
-          <w:b/>
-          <w:bCs/>
-        </w:rPr>
-        <w:t>bid</w:t>
-      </w:r>
-      <w:proofErr w:type="gramEnd"/>
-    </w:p>
-    <w:p>
-      <w:pPr>
-        <w:pStyle w:val="ListParagraph"/>
-        <w:numPr>
-          <w:ilvl w:val="2"/>
-          <w:numId w:val="3"/>
-        </w:numPr>
-        <w:spacing w:after="0" w:line="240" w:lineRule="auto"/>
-        <w:rPr>
-          <w:b/>
-          <w:bCs/>
-        </w:rPr>
-      </w:pPr>
-      <w:r>
-        <w:rPr>
-          <w:b/>
-          <w:bCs/>
-        </w:rPr>
-        <w:t xml:space="preserve">delete </w:t>
-      </w:r>
-      <w:proofErr w:type="gramStart"/>
-      <w:r>
-        <w:rPr>
-          <w:b/>
-          <w:bCs/>
-        </w:rPr>
-        <w:t>bid</w:t>
-      </w:r>
-      <w:proofErr w:type="gramEnd"/>
+      <w:r>
+        <w:rPr>
+          <w:b/>
+          <w:bCs/>
+        </w:rPr>
+        <w:t>Get user’s messages</w:t>
+      </w:r>
+    </w:p>
+    <w:p>
+      <w:pPr>
+        <w:spacing w:after="0" w:line="240" w:lineRule="auto"/>
+        <w:rPr>
+          <w:b/>
+          <w:bCs/>
+        </w:rPr>
+      </w:pPr>
+    </w:p>
+    <w:p>
+      <w:pPr>
+        <w:spacing w:after="0" w:line="240" w:lineRule="auto"/>
+        <w:rPr>
+          <w:b/>
+          <w:bCs/>
+        </w:rPr>
+      </w:pPr>
+    </w:p>
+    <w:p>
+      <w:pPr>
+        <w:spacing w:after="0" w:line="240" w:lineRule="auto"/>
+        <w:rPr>
+          <w:b/>
+          <w:bCs/>
+        </w:rPr>
+      </w:pPr>
+    </w:p>
+    <w:p>
+      <w:pPr>
+        <w:spacing w:after="0" w:line="240" w:lineRule="auto"/>
+        <w:rPr>
+          <w:b/>
+          <w:bCs/>
+        </w:rPr>
+      </w:pPr>
+    </w:p>
+    <w:p>
+      <w:pPr>
+        <w:spacing w:after="0" w:line="240" w:lineRule="auto"/>
+        <w:rPr>
+          <w:b/>
+          <w:bCs/>
+        </w:rPr>
+      </w:pPr>
+    </w:p>
+    <w:p>
+      <w:pPr>
+        <w:spacing w:after="0" w:line="240" w:lineRule="auto"/>
+        <w:rPr>
+          <w:b/>
+          <w:bCs/>
+        </w:rPr>
+      </w:pPr>
+    </w:p>
+    <w:p>
+      <w:pPr>
+        <w:spacing w:after="0" w:line="240" w:lineRule="auto"/>
+        <w:rPr>
+          <w:b/>
+          <w:bCs/>
+        </w:rPr>
+      </w:pPr>
+    </w:p>
+    <w:p>
+      <w:pPr>
+        <w:spacing w:after="0" w:line="240" w:lineRule="auto"/>
+        <w:rPr>
+          <w:b/>
+          <w:bCs/>
+        </w:rPr>
+      </w:pPr>
     </w:p>
     <w:p>
       <w:pPr>
         <w:pStyle w:val="ListParagraph"/>
         <w:numPr>
           <w:ilvl w:val="0"/>
-          <w:numId w:val="3"/>
-        </w:numPr>
-        <w:spacing w:after="0" w:line="240" w:lineRule="auto"/>
-        <w:rPr>
-          <w:b/>
-          <w:bCs/>
-          <w:color w:val="501549" w:themeColor="accent5" w:themeShade="80"/>
-        </w:rPr>
-      </w:pPr>
-      <w:r>
-        <w:rPr>
-          <w:b/>
-          <w:bCs/>
-          <w:color w:val="501549" w:themeColor="accent5" w:themeShade="80"/>
-        </w:rPr>
-        <w:t>MessageSlice</w:t>
-      </w:r>
-    </w:p>
-    <w:p>
-      <w:pPr>
-        <w:pStyle w:val="ListParagraph"/>
-        <w:numPr>
-          <w:ilvl w:val="1"/>
-          <w:numId w:val="3"/>
-        </w:numPr>
-        <w:spacing w:after="0" w:line="240" w:lineRule="auto"/>
-        <w:rPr>
-          <w:b/>
-          <w:bCs/>
-          <w:color w:val="501549" w:themeColor="accent5" w:themeShade="80"/>
-        </w:rPr>
-      </w:pPr>
-      <w:r>
-        <w:rPr>
-          <w:b/>
-          <w:bCs/>
-          <w:color w:val="501549" w:themeColor="accent5" w:themeShade="80"/>
-        </w:rPr>
-        <w:t>State</w:t>
-      </w:r>
-      <w:r>
-        <w:rPr>
-          <w:b/>
-          <w:bCs/>
-          <w:color w:val="501549" w:themeColor="accent5" w:themeShade="80"/>
-        </w:rPr>
-        <w:t xml:space="preserve"> -&gt; array of </w:t>
-      </w:r>
-      <w:proofErr w:type="gramStart"/>
-      <w:r>
-        <w:rPr>
-          <w:b/>
-          <w:bCs/>
-          <w:color w:val="501549" w:themeColor="accent5" w:themeShade="80"/>
-        </w:rPr>
-        <w:t>messages</w:t>
-      </w:r>
-      <w:proofErr w:type="gramEnd"/>
-    </w:p>
-    <w:p>
-      <w:pPr>
-        <w:pStyle w:val="ListParagraph"/>
-        <w:numPr>
-          <w:ilvl w:val="2"/>
-          <w:numId w:val="3"/>
-        </w:numPr>
-        <w:spacing w:after="0" w:line="240" w:lineRule="auto"/>
-        <w:rPr>
-          <w:b/>
-          <w:bCs/>
-        </w:rPr>
-      </w:pPr>
-      <w:r>
-        <w:rPr>
-          <w:b/>
-          <w:bCs/>
-        </w:rPr>
-        <w:t>Id</w:t>
-      </w:r>
-    </w:p>
-    <w:p>
-      <w:pPr>
-        <w:pStyle w:val="ListParagraph"/>
-        <w:numPr>
-          <w:ilvl w:val="2"/>
-          <w:numId w:val="3"/>
-        </w:numPr>
-        <w:spacing w:after="0" w:line="240" w:lineRule="auto"/>
-        <w:rPr>
-          <w:b/>
-          <w:bCs/>
-        </w:rPr>
-      </w:pPr>
-      <w:r>
-        <w:rPr>
-          <w:b/>
-          <w:bCs/>
-        </w:rPr>
-        <w:t>Text</w:t>
-      </w:r>
-    </w:p>
-    <w:p>
-      <w:pPr>
-        <w:pStyle w:val="ListParagraph"/>
-        <w:numPr>
-          <w:ilvl w:val="2"/>
-          <w:numId w:val="3"/>
-        </w:numPr>
-        <w:spacing w:after="0" w:line="240" w:lineRule="auto"/>
-        <w:rPr>
-          <w:b/>
-          <w:bCs/>
-        </w:rPr>
-      </w:pPr>
-      <w:proofErr w:type="spellStart"/>
-      <w:r>
-        <w:rPr>
-          <w:b/>
-          <w:bCs/>
-        </w:rPr>
-        <w:t>DateTime</w:t>
-      </w:r>
-      <w:proofErr w:type="spellEnd"/>
-    </w:p>
-    <w:p>
-      <w:pPr>
-        <w:pStyle w:val="ListParagraph"/>
-        <w:numPr>
-          <w:ilvl w:val="2"/>
-          <w:numId w:val="3"/>
-        </w:numPr>
-        <w:spacing w:after="0" w:line="240" w:lineRule="auto"/>
-        <w:rPr>
-          <w:b/>
-          <w:bCs/>
-        </w:rPr>
-      </w:pPr>
-      <w:r>
-        <w:rPr>
-          <w:b/>
-          <w:bCs/>
-        </w:rPr>
-        <w:t>Rendered</w:t>
-      </w:r>
-    </w:p>
-    <w:p>
-      <w:pPr>
-        <w:pStyle w:val="ListParagraph"/>
-        <w:numPr>
-          <w:ilvl w:val="2"/>
-          <w:numId w:val="3"/>
-        </w:numPr>
-        <w:spacing w:after="0" w:line="240" w:lineRule="auto"/>
-        <w:rPr>
-          <w:b/>
-          <w:bCs/>
-        </w:rPr>
-      </w:pPr>
-      <w:proofErr w:type="spellStart"/>
-      <w:r>
-        <w:rPr>
-          <w:b/>
-          <w:bCs/>
-        </w:rPr>
-        <w:t>ReadByReceiver</w:t>
-      </w:r>
-      <w:proofErr w:type="spellEnd"/>
-    </w:p>
-    <w:p>
-      <w:pPr>
-        <w:pStyle w:val="ListParagraph"/>
-        <w:numPr>
-          <w:ilvl w:val="2"/>
-          <w:numId w:val="3"/>
-        </w:numPr>
-        <w:spacing w:after="0" w:line="240" w:lineRule="auto"/>
-        <w:rPr>
-          <w:b/>
-          <w:bCs/>
-        </w:rPr>
-      </w:pPr>
-      <w:proofErr w:type="spellStart"/>
-      <w:r>
-        <w:rPr>
-          <w:b/>
-          <w:bCs/>
-        </w:rPr>
-        <w:t>SenderId</w:t>
-      </w:r>
-      <w:proofErr w:type="spellEnd"/>
-    </w:p>
-    <w:p>
-      <w:pPr>
-        <w:pStyle w:val="ListParagraph"/>
-        <w:numPr>
-          <w:ilvl w:val="2"/>
-          <w:numId w:val="3"/>
-        </w:numPr>
-        <w:spacing w:after="0" w:line="240" w:lineRule="auto"/>
-        <w:rPr>
-          <w:b/>
-          <w:bCs/>
-        </w:rPr>
-      </w:pPr>
-      <w:proofErr w:type="spellStart"/>
-      <w:r>
-        <w:rPr>
-          <w:b/>
-          <w:bCs/>
-        </w:rPr>
-        <w:t>ReceiverId</w:t>
-      </w:r>
-      <w:proofErr w:type="spellEnd"/>
-    </w:p>
-    <w:p>
-      <w:pPr>
-        <w:pStyle w:val="ListParagraph"/>
-        <w:spacing w:after="0" w:line="240" w:lineRule="auto"/>
-        <w:ind w:left="2340"/>
-        <w:rPr>
-          <w:b/>
-          <w:bCs/>
-          <w:color w:val="501549" w:themeColor="accent5" w:themeShade="80"/>
-        </w:rPr>
-      </w:pPr>
-    </w:p>
-    <w:p>
-      <w:pPr>
-        <w:pStyle w:val="ListParagraph"/>
-        <w:numPr>
-          <w:ilvl w:val="1"/>
-          <w:numId w:val="3"/>
-        </w:numPr>
-        <w:spacing w:after="0" w:line="240" w:lineRule="auto"/>
-        <w:rPr>
-          <w:b/>
-          <w:bCs/>
-          <w:color w:val="501549" w:themeColor="accent5" w:themeShade="80"/>
-        </w:rPr>
-      </w:pPr>
-      <w:r>
-        <w:rPr>
-          <w:b/>
-          <w:bCs/>
-          <w:color w:val="501549" w:themeColor="accent5" w:themeShade="80"/>
-        </w:rPr>
-        <w:t>Actions</w:t>
-      </w:r>
-    </w:p>
-    <w:p>
-      <w:pPr>
-        <w:pStyle w:val="ListParagraph"/>
-        <w:numPr>
-          <w:ilvl w:val="2"/>
-          <w:numId w:val="3"/>
-        </w:numPr>
-        <w:spacing w:after="0" w:line="240" w:lineRule="auto"/>
-        <w:rPr>
-          <w:b/>
-          <w:bCs/>
-        </w:rPr>
-      </w:pPr>
-      <w:r>
-        <w:rPr>
-          <w:b/>
-          <w:bCs/>
-        </w:rPr>
-        <w:t xml:space="preserve">Send </w:t>
-      </w:r>
-      <w:proofErr w:type="gramStart"/>
-      <w:r>
-        <w:rPr>
-          <w:b/>
-          <w:bCs/>
-        </w:rPr>
-        <w:t>message</w:t>
-      </w:r>
-      <w:proofErr w:type="gramEnd"/>
-      <w:r>
-        <w:rPr>
-          <w:b/>
-          <w:bCs/>
-        </w:rPr>
-        <w:t xml:space="preserve"> </w:t>
-      </w:r>
-    </w:p>
-    <w:p>
-      <w:pPr>
-        <w:pStyle w:val="ListParagraph"/>
-        <w:numPr>
-          <w:ilvl w:val="2"/>
-          <w:numId w:val="3"/>
-        </w:numPr>
-        <w:spacing w:after="0" w:line="240" w:lineRule="auto"/>
-        <w:rPr>
-          <w:b/>
-          <w:bCs/>
-        </w:rPr>
-      </w:pPr>
-      <w:r>
-        <w:rPr>
-          <w:b/>
-          <w:bCs/>
-        </w:rPr>
-        <w:t xml:space="preserve">Get user’s </w:t>
-      </w:r>
-      <w:proofErr w:type="gramStart"/>
-      <w:r>
-        <w:rPr>
-          <w:b/>
-          <w:bCs/>
-        </w:rPr>
-        <w:t>messages</w:t>
-      </w:r>
-      <w:proofErr w:type="gramEnd"/>
+          <w:numId w:val="8"/>
+        </w:numPr>
+        <w:spacing w:after="0" w:line="240" w:lineRule="auto"/>
+        <w:rPr>
+          <w:b/>
+          <w:bCs/>
+          <w:sz w:val="32"/>
+          <w:szCs w:val="32"/>
+          <w:highlight w:val="cyan"/>
+        </w:rPr>
+      </w:pPr>
+      <w:r>
+        <w:rPr>
+          <w:b/>
+          <w:bCs/>
+          <w:sz w:val="32"/>
+          <w:szCs w:val="32"/>
+          <w:highlight w:val="cyan"/>
+        </w:rPr>
+        <w:t>Create web api</w:t>
+      </w:r>
+    </w:p>
+    <w:p>
+      <w:pPr>
+        <w:pStyle w:val="ListParagraph"/>
+        <w:numPr>
+          <w:ilvl w:val="0"/>
+          <w:numId w:val="8"/>
+        </w:numPr>
+        <w:spacing w:after="0" w:line="240" w:lineRule="auto"/>
+        <w:rPr>
+          <w:b/>
+          <w:bCs/>
+          <w:sz w:val="32"/>
+          <w:szCs w:val="32"/>
+          <w:highlight w:val="cyan"/>
+        </w:rPr>
+      </w:pPr>
+      <w:r>
+        <w:rPr>
+          <w:b/>
+          <w:bCs/>
+          <w:sz w:val="32"/>
+          <w:szCs w:val="32"/>
+          <w:highlight w:val="cyan"/>
+        </w:rPr>
+        <w:t>Add signalR</w:t>
+      </w:r>
+    </w:p>
+    <w:p>
+      <w:pPr>
+        <w:pStyle w:val="ListParagraph"/>
+        <w:numPr>
+          <w:ilvl w:val="0"/>
+          <w:numId w:val="8"/>
+        </w:numPr>
+        <w:spacing w:after="0" w:line="240" w:lineRule="auto"/>
+        <w:rPr>
+          <w:b/>
+          <w:bCs/>
+          <w:sz w:val="32"/>
+          <w:szCs w:val="32"/>
+          <w:highlight w:val="cyan"/>
+        </w:rPr>
+      </w:pPr>
+      <w:r>
+        <w:rPr>
+          <w:b/>
+          <w:bCs/>
+          <w:sz w:val="32"/>
+          <w:szCs w:val="32"/>
+          <w:highlight w:val="cyan"/>
+        </w:rPr>
+        <w:t>Add authentication token</w:t>
+      </w:r>
+    </w:p>
+    <w:p>
+      <w:pPr>
+        <w:pStyle w:val="ListParagraph"/>
+        <w:numPr>
+          <w:ilvl w:val="0"/>
+          <w:numId w:val="8"/>
+        </w:numPr>
+        <w:spacing w:after="0" w:line="240" w:lineRule="auto"/>
+        <w:rPr>
+          <w:b/>
+          <w:bCs/>
+          <w:sz w:val="32"/>
+          <w:szCs w:val="32"/>
+          <w:highlight w:val="cyan"/>
+        </w:rPr>
+      </w:pPr>
+      <w:r>
+        <w:rPr>
+          <w:b/>
+          <w:bCs/>
+          <w:sz w:val="32"/>
+          <w:szCs w:val="32"/>
+          <w:highlight w:val="cyan"/>
+        </w:rPr>
+        <w:t>Expose the api outside</w:t>
+      </w:r>
+    </w:p>
+    <w:p>
+      <w:pPr>
+        <w:pStyle w:val="ListParagraph"/>
+        <w:numPr>
+          <w:ilvl w:val="0"/>
+          <w:numId w:val="8"/>
+        </w:numPr>
+        <w:spacing w:after="0" w:line="240" w:lineRule="auto"/>
+        <w:rPr>
+          <w:b/>
+          <w:bCs/>
+          <w:sz w:val="32"/>
+          <w:szCs w:val="32"/>
+          <w:highlight w:val="cyan"/>
+        </w:rPr>
+      </w:pPr>
+      <w:r>
+        <w:rPr>
+          <w:b/>
+          <w:bCs/>
+          <w:sz w:val="32"/>
+          <w:szCs w:val="32"/>
+          <w:highlight w:val="cyan"/>
+        </w:rPr>
+        <w:t>Add data to the db from outside url</w:t>
+      </w:r>
+    </w:p>
+    <w:p>
+      <w:pPr>
+        <w:pStyle w:val="ListParagraph"/>
+        <w:numPr>
+          <w:ilvl w:val="0"/>
+          <w:numId w:val="8"/>
+        </w:numPr>
+        <w:spacing w:after="0" w:line="240" w:lineRule="auto"/>
+        <w:rPr>
+          <w:b/>
+          <w:bCs/>
+          <w:sz w:val="32"/>
+          <w:szCs w:val="32"/>
+          <w:highlight w:val="cyan"/>
+        </w:rPr>
+      </w:pPr>
+      <w:r>
+        <w:rPr>
+          <w:b/>
+          <w:bCs/>
+          <w:sz w:val="32"/>
+          <w:szCs w:val="32"/>
+          <w:highlight w:val="cyan"/>
+        </w:rPr>
+        <w:t>Fetch data to the app</w:t>
+      </w:r>
+    </w:p>
+    <w:p>
+      <w:pPr>
+        <w:pStyle w:val="ListParagraph"/>
+        <w:numPr>
+          <w:ilvl w:val="0"/>
+          <w:numId w:val="8"/>
+        </w:numPr>
+        <w:spacing w:after="0" w:line="240" w:lineRule="auto"/>
+        <w:rPr>
+          <w:b/>
+          <w:bCs/>
+          <w:sz w:val="32"/>
+          <w:szCs w:val="32"/>
+          <w:highlight w:val="cyan"/>
+        </w:rPr>
+      </w:pPr>
+      <w:r>
+        <w:rPr>
+          <w:b/>
+          <w:bCs/>
+          <w:sz w:val="32"/>
+          <w:szCs w:val="32"/>
+          <w:highlight w:val="cyan"/>
+        </w:rPr>
+        <w:t>Post data from the app</w:t>
+      </w:r>
+    </w:p>
+    <w:p>
+      <w:pPr>
+        <w:pStyle w:val="ListParagraph"/>
+        <w:numPr>
+          <w:ilvl w:val="0"/>
+          <w:numId w:val="8"/>
+        </w:numPr>
+        <w:spacing w:after="0" w:line="240" w:lineRule="auto"/>
+        <w:rPr>
+          <w:b/>
+          <w:bCs/>
+          <w:sz w:val="32"/>
+          <w:szCs w:val="32"/>
+          <w:highlight w:val="cyan"/>
+        </w:rPr>
+      </w:pPr>
+      <w:r>
+        <w:rPr>
+          <w:b/>
+          <w:bCs/>
+          <w:sz w:val="32"/>
+          <w:szCs w:val="32"/>
+          <w:highlight w:val="cyan"/>
+        </w:rPr>
+        <w:t>Dispay image in app</w:t>
+      </w:r>
+      <w:r>
+        <w:rPr>
+          <w:b/>
+          <w:bCs/>
+          <w:sz w:val="32"/>
+          <w:szCs w:val="32"/>
+          <w:highlight w:val="cyan"/>
+        </w:rPr>
+        <w:br/>
+      </w:r>
+    </w:p>
+    <w:p>
+      <w:pPr>
+        <w:pStyle w:val="ListParagraph"/>
+        <w:spacing w:after="0" w:line="240" w:lineRule="auto"/>
+        <w:rPr>
+          <w:b/>
+          <w:bCs/>
+          <w:sz w:val="32"/>
+          <w:szCs w:val="32"/>
+          <w:highlight w:val="cyan"/>
+        </w:rPr>
+      </w:pPr>
+      <w:r>
+        <w:rPr>
+          <w:b/>
+          <w:bCs/>
+          <w:sz w:val="32"/>
+          <w:szCs w:val="32"/>
+          <w:highlight w:val="cyan"/>
+        </w:rPr>
+        <w:t>Upload file from app</w:t>
+      </w:r>
+    </w:p>
+    <w:p>
+      <w:pPr>
+        <w:pStyle w:val="ListParagraph"/>
+        <w:spacing w:after="0" w:line="240" w:lineRule="auto"/>
+        <w:rPr>
+          <w:b/>
+          <w:bCs/>
+          <w:sz w:val="32"/>
+          <w:szCs w:val="32"/>
+          <w:highlight w:val="cyan"/>
+        </w:rPr>
+      </w:pPr>
+      <w:r>
+        <w:rPr>
+          <w:b/>
+          <w:bCs/>
+          <w:sz w:val="32"/>
+          <w:szCs w:val="32"/>
+          <w:highlight w:val="cyan"/>
+        </w:rPr>
+        <w:t>G</w:t>
+      </w:r>
+      <w:r>
+        <w:rPr>
+          <w:b/>
+          <w:bCs/>
+          <w:sz w:val="32"/>
+          <w:szCs w:val="32"/>
+          <w:highlight w:val="cyan"/>
+        </w:rPr>
+        <w:t>oogle Login</w:t>
+      </w:r>
+    </w:p>
+    <w:p>
+      <w:pPr>
+        <w:pStyle w:val="ListParagraph"/>
+        <w:spacing w:after="0" w:line="240" w:lineRule="auto"/>
+        <w:rPr>
+          <w:b/>
+          <w:bCs/>
+          <w:sz w:val="32"/>
+          <w:szCs w:val="32"/>
+          <w:highlight w:val="cyan"/>
+        </w:rPr>
+      </w:pPr>
+      <w:r>
+        <w:rPr>
+          <w:b/>
+          <w:bCs/>
+          <w:sz w:val="32"/>
+          <w:szCs w:val="32"/>
+          <w:highlight w:val="cyan"/>
+        </w:rPr>
+        <w:t>Register/Login and use token in requests</w:t>
+      </w:r>
+    </w:p>
+    <w:p>
+      <w:pPr>
+        <w:pStyle w:val="ListParagraph"/>
+        <w:spacing w:after="0" w:line="240" w:lineRule="auto"/>
+        <w:rPr>
+          <w:b/>
+          <w:bCs/>
+          <w:sz w:val="32"/>
+          <w:szCs w:val="32"/>
+          <w:highlight w:val="cyan"/>
+        </w:rPr>
+      </w:pPr>
+      <w:r>
+        <w:rPr>
+          <w:b/>
+          <w:bCs/>
+          <w:sz w:val="32"/>
+          <w:szCs w:val="32"/>
+          <w:highlight w:val="cyan"/>
+        </w:rPr>
+        <w:t>Use signalR from the app</w:t>
+      </w:r>
+    </w:p>
+    <w:p>
+      <w:pPr>
+        <w:pStyle w:val="ListParagraph"/>
+        <w:spacing w:after="0" w:line="240" w:lineRule="auto"/>
+        <w:rPr>
+          <w:b/>
+          <w:bCs/>
+          <w:sz w:val="32"/>
+          <w:szCs w:val="32"/>
+          <w:highlight w:val="cyan"/>
+        </w:rPr>
+      </w:pPr>
+      <w:r>
+        <w:rPr>
+          <w:b/>
+          <w:bCs/>
+          <w:sz w:val="32"/>
+          <w:szCs w:val="32"/>
+          <w:highlight w:val="cyan"/>
+        </w:rPr>
+        <w:t>Email confirmation for registration</w:t>
+      </w:r>
+    </w:p>
+    <w:p>
+      <w:pPr>
+        <w:pStyle w:val="ListParagraph"/>
+        <w:spacing w:after="0" w:line="240" w:lineRule="auto"/>
+        <w:rPr>
+          <w:b/>
+          <w:bCs/>
+          <w:sz w:val="32"/>
+          <w:szCs w:val="32"/>
+          <w:highlight w:val="cyan"/>
+        </w:rPr>
+      </w:pPr>
+      <w:r>
+        <w:rPr>
+          <w:b/>
+          <w:bCs/>
+          <w:sz w:val="32"/>
+          <w:szCs w:val="32"/>
+          <w:highlight w:val="cyan"/>
+        </w:rPr>
+        <w:t>Reset</w:t>
+      </w:r>
+      <w:r>
+        <w:rPr>
+          <w:b/>
+          <w:bCs/>
+          <w:sz w:val="32"/>
+          <w:szCs w:val="32"/>
+          <w:highlight w:val="cyan"/>
+        </w:rPr>
+        <w:t xml:space="preserve"> password</w:t>
+      </w:r>
+    </w:p>
+    <w:p>
+      <w:pPr>
+        <w:spacing w:after="0" w:line="240" w:lineRule="auto"/>
+        <w:rPr>
+          <w:b/>
+          <w:bCs/>
+        </w:rPr>
+      </w:pPr>
+    </w:p>
+    <w:p>
+      <w:pPr>
+        <w:spacing w:after="0" w:line="240" w:lineRule="auto"/>
+        <w:ind w:left="360"/>
+        <w:rPr>
+          <w:b/>
+          <w:bCs/>
+        </w:rPr>
+      </w:pPr>
+    </w:p>
+    <w:p>
+      <w:pPr>
+        <w:spacing w:after="0" w:line="240" w:lineRule="auto"/>
+        <w:rPr>
+          <w:b/>
+          <w:bCs/>
+        </w:rPr>
+      </w:pPr>
+    </w:p>
+    <w:p>
+      <w:pPr>
+        <w:spacing w:after="0" w:line="240" w:lineRule="auto"/>
+        <w:rPr>
+          <w:b/>
+          <w:bCs/>
+        </w:rPr>
+      </w:pPr>
+    </w:p>
+    <w:p>
+      <w:pPr>
+        <w:spacing w:after="0" w:line="240" w:lineRule="auto"/>
+        <w:rPr>
+          <w:b/>
+          <w:bCs/>
+        </w:rPr>
+      </w:pPr>
+    </w:p>
+    <w:p>
+      <w:pPr>
+        <w:spacing w:after="0" w:line="240" w:lineRule="auto"/>
+        <w:rPr>
+          <w:b/>
+          <w:bCs/>
+        </w:rPr>
+      </w:pPr>
+    </w:p>
+    <w:p>
+      <w:pPr>
+        <w:spacing w:after="0" w:line="240" w:lineRule="auto"/>
+        <w:rPr>
+          <w:b/>
+          <w:bCs/>
+        </w:rPr>
+      </w:pPr>
+    </w:p>
+    <w:p>
+      <w:pPr>
+        <w:spacing w:after="0" w:line="240" w:lineRule="auto"/>
+        <w:rPr>
+          <w:b/>
+          <w:bCs/>
+        </w:rPr>
+      </w:pPr>
+    </w:p>
+    <w:p>
+      <w:pPr>
+        <w:spacing w:after="0" w:line="240" w:lineRule="auto"/>
+        <w:rPr>
+          <w:b/>
+          <w:bCs/>
+        </w:rPr>
+      </w:pPr>
     </w:p>
     <w:sectPr>
       <w:pgSz w:w="12240" w:h="15840"/>
@@ -6084,6 +6229,119 @@
       </w:rPr>
     </w:lvl>
   </w:abstractNum>
+  <w:abstractNum w:abstractNumId="7" w15:restartNumberingAfterBreak="0">
+    <w:nsid w:val="716336BC"/>
+    <w:multiLevelType w:val="hybridMultilevel"/>
+    <w:tmpl w:val="04825DBC"/>
+    <w:lvl w:ilvl="0" w:tplc="0809000D">
+      <w:start w:val="1"/>
+      <w:numFmt w:val="bullet"/>
+      <w:lvlText w:val=""/>
+      <w:lvlJc w:val="left"/>
+      <w:pPr>
+        <w:ind w:left="720" w:hanging="360"/>
+      </w:pPr>
+      <w:rPr>
+        <w:rFonts w:ascii="Wingdings" w:hAnsi="Wingdings" w:hint="default"/>
+      </w:rPr>
+    </w:lvl>
+    <w:lvl w:ilvl="1" w:tplc="08090003" w:tentative="1">
+      <w:start w:val="1"/>
+      <w:numFmt w:val="bullet"/>
+      <w:lvlText w:val="o"/>
+      <w:lvlJc w:val="left"/>
+      <w:pPr>
+        <w:ind w:left="1440" w:hanging="360"/>
+      </w:pPr>
+      <w:rPr>
+        <w:rFonts w:ascii="Courier New" w:hAnsi="Courier New" w:cs="Courier New" w:hint="default"/>
+      </w:rPr>
+    </w:lvl>
+    <w:lvl w:ilvl="2" w:tplc="08090005" w:tentative="1">
+      <w:start w:val="1"/>
+      <w:numFmt w:val="bullet"/>
+      <w:lvlText w:val=""/>
+      <w:lvlJc w:val="left"/>
+      <w:pPr>
+        <w:ind w:left="2160" w:hanging="360"/>
+      </w:pPr>
+      <w:rPr>
+        <w:rFonts w:ascii="Wingdings" w:hAnsi="Wingdings" w:hint="default"/>
+      </w:rPr>
+    </w:lvl>
+    <w:lvl w:ilvl="3" w:tplc="08090001" w:tentative="1">
+      <w:start w:val="1"/>
+      <w:numFmt w:val="bullet"/>
+      <w:lvlText w:val=""/>
+      <w:lvlJc w:val="left"/>
+      <w:pPr>
+        <w:ind w:left="2880" w:hanging="360"/>
+      </w:pPr>
+      <w:rPr>
+        <w:rFonts w:ascii="Symbol" w:hAnsi="Symbol" w:hint="default"/>
+      </w:rPr>
+    </w:lvl>
+    <w:lvl w:ilvl="4" w:tplc="08090003" w:tentative="1">
+      <w:start w:val="1"/>
+      <w:numFmt w:val="bullet"/>
+      <w:lvlText w:val="o"/>
+      <w:lvlJc w:val="left"/>
+      <w:pPr>
+        <w:ind w:left="3600" w:hanging="360"/>
+      </w:pPr>
+      <w:rPr>
+        <w:rFonts w:ascii="Courier New" w:hAnsi="Courier New" w:cs="Courier New" w:hint="default"/>
+      </w:rPr>
+    </w:lvl>
+    <w:lvl w:ilvl="5" w:tplc="08090005" w:tentative="1">
+      <w:start w:val="1"/>
+      <w:numFmt w:val="bullet"/>
+      <w:lvlText w:val=""/>
+      <w:lvlJc w:val="left"/>
+      <w:pPr>
+        <w:ind w:left="4320" w:hanging="360"/>
+      </w:pPr>
+      <w:rPr>
+        <w:rFonts w:ascii="Wingdings" w:hAnsi="Wingdings" w:hint="default"/>
+      </w:rPr>
+    </w:lvl>
+    <w:lvl w:ilvl="6" w:tplc="08090001" w:tentative="1">
+      <w:start w:val="1"/>
+      <w:numFmt w:val="bullet"/>
+      <w:lvlText w:val=""/>
+      <w:lvlJc w:val="left"/>
+      <w:pPr>
+        <w:ind w:left="5040" w:hanging="360"/>
+      </w:pPr>
+      <w:rPr>
+        <w:rFonts w:ascii="Symbol" w:hAnsi="Symbol" w:hint="default"/>
+      </w:rPr>
+    </w:lvl>
+    <w:lvl w:ilvl="7" w:tplc="08090003" w:tentative="1">
+      <w:start w:val="1"/>
+      <w:numFmt w:val="bullet"/>
+      <w:lvlText w:val="o"/>
+      <w:lvlJc w:val="left"/>
+      <w:pPr>
+        <w:ind w:left="5760" w:hanging="360"/>
+      </w:pPr>
+      <w:rPr>
+        <w:rFonts w:ascii="Courier New" w:hAnsi="Courier New" w:cs="Courier New" w:hint="default"/>
+      </w:rPr>
+    </w:lvl>
+    <w:lvl w:ilvl="8" w:tplc="08090005" w:tentative="1">
+      <w:start w:val="1"/>
+      <w:numFmt w:val="bullet"/>
+      <w:lvlText w:val=""/>
+      <w:lvlJc w:val="left"/>
+      <w:pPr>
+        <w:ind w:left="6480" w:hanging="360"/>
+      </w:pPr>
+      <w:rPr>
+        <w:rFonts w:ascii="Wingdings" w:hAnsi="Wingdings" w:hint="default"/>
+      </w:rPr>
+    </w:lvl>
+  </w:abstractNum>
   <w:num w:numId="1" w16cid:durableId="1196843360">
     <w:abstractNumId w:val="2"/>
   </w:num>
@@ -6104,6 +6362,9 @@
   </w:num>
   <w:num w:numId="7" w16cid:durableId="1728529032">
     <w:abstractNumId w:val="0"/>
+  </w:num>
+  <w:num w:numId="8" w16cid:durableId="1761364796">
+    <w:abstractNumId w:val="7"/>
   </w:num>
 </w:numbering>
 </file>

</xml_diff>

<commit_message>
vehicles and voyages in profile screen + voyageDetailScreen
</commit_message>
<xml_diff>
--- a/Notes/Frontend.docx
+++ b/Notes/Frontend.docx
@@ -99,40 +99,193 @@
           <w:kern w:val="0"/>
           <w:sz w:val="22"/>
           <w:szCs w:val="22"/>
+          <w:lang w:val="en"/>
+        </w:rPr>
+        <w:t xml:space="preserve">1. </w:t>
+      </w:r>
+      <w:proofErr w:type="gramStart"/>
+      <w:r>
+        <w:rPr>
+          <w:rFonts w:ascii="Calibri" w:hAnsi="Calibri" w:cs="Calibri"/>
+          <w:kern w:val="0"/>
+          <w:sz w:val="22"/>
+          <w:szCs w:val="22"/>
+          <w:lang w:val="en"/>
+        </w:rPr>
+        <w:t xml:space="preserve">register </w:t>
+      </w:r>
+      <w:r>
+        <w:rPr>
+          <w:rFonts w:ascii="Calibri" w:hAnsi="Calibri" w:cs="Calibri"/>
+          <w:kern w:val="0"/>
+          <w:sz w:val="22"/>
+          <w:szCs w:val="22"/>
+          <w:lang w:val="en"/>
+        </w:rPr>
+        <w:t xml:space="preserve"> -</w:t>
+      </w:r>
+      <w:proofErr w:type="gramEnd"/>
+      <w:r>
+        <w:rPr>
+          <w:rFonts w:ascii="Calibri" w:hAnsi="Calibri" w:cs="Calibri"/>
+          <w:kern w:val="0"/>
+          <w:sz w:val="22"/>
+          <w:szCs w:val="22"/>
+          <w:lang w:val="en"/>
+        </w:rPr>
+        <w:t xml:space="preserve">&gt; </w:t>
+      </w:r>
+      <w:proofErr w:type="spellStart"/>
+      <w:r>
+        <w:rPr>
+          <w:rFonts w:ascii="Calibri" w:hAnsi="Calibri" w:cs="Calibri"/>
+          <w:kern w:val="0"/>
+          <w:sz w:val="22"/>
+          <w:szCs w:val="22"/>
+          <w:lang w:val="en"/>
+        </w:rPr>
+        <w:t>RegisterScreen</w:t>
+      </w:r>
+      <w:proofErr w:type="spellEnd"/>
+    </w:p>
+    <w:p>
+      <w:pPr>
+        <w:widowControl w:val="0"/>
+        <w:autoSpaceDE w:val="0"/>
+        <w:autoSpaceDN w:val="0"/>
+        <w:adjustRightInd w:val="0"/>
+        <w:spacing w:after="0" w:line="240" w:lineRule="auto"/>
+        <w:rPr>
+          <w:rFonts w:ascii="Calibri" w:hAnsi="Calibri" w:cs="Calibri"/>
+          <w:kern w:val="0"/>
+          <w:sz w:val="22"/>
+          <w:szCs w:val="22"/>
+          <w:lang w:val="en"/>
+        </w:rPr>
+      </w:pPr>
+      <w:r>
+        <w:rPr>
+          <w:rFonts w:ascii="Calibri" w:hAnsi="Calibri" w:cs="Calibri"/>
+          <w:kern w:val="0"/>
+          <w:sz w:val="22"/>
+          <w:szCs w:val="22"/>
+          <w:lang w:val="en"/>
+        </w:rPr>
+        <w:t>2. login</w:t>
+      </w:r>
+      <w:r>
+        <w:rPr>
+          <w:rFonts w:ascii="Calibri" w:hAnsi="Calibri" w:cs="Calibri"/>
+          <w:kern w:val="0"/>
+          <w:sz w:val="22"/>
+          <w:szCs w:val="22"/>
+          <w:lang w:val="en"/>
+        </w:rPr>
+        <w:t xml:space="preserve"> -</w:t>
+      </w:r>
+      <w:proofErr w:type="gramStart"/>
+      <w:r>
+        <w:rPr>
+          <w:rFonts w:ascii="Calibri" w:hAnsi="Calibri" w:cs="Calibri"/>
+          <w:kern w:val="0"/>
+          <w:sz w:val="22"/>
+          <w:szCs w:val="22"/>
+          <w:lang w:val="en"/>
+        </w:rPr>
+        <w:t xml:space="preserve">&gt;  </w:t>
+      </w:r>
+      <w:proofErr w:type="spellStart"/>
+      <w:r>
+        <w:rPr>
+          <w:rFonts w:ascii="Calibri" w:hAnsi="Calibri" w:cs="Calibri"/>
+          <w:kern w:val="0"/>
+          <w:sz w:val="22"/>
+          <w:szCs w:val="22"/>
+          <w:lang w:val="en"/>
+        </w:rPr>
+        <w:t>LoginScreen</w:t>
+      </w:r>
+      <w:proofErr w:type="spellEnd"/>
+      <w:proofErr w:type="gramEnd"/>
+    </w:p>
+    <w:p>
+      <w:pPr>
+        <w:widowControl w:val="0"/>
+        <w:autoSpaceDE w:val="0"/>
+        <w:autoSpaceDN w:val="0"/>
+        <w:adjustRightInd w:val="0"/>
+        <w:spacing w:after="0" w:line="240" w:lineRule="auto"/>
+        <w:rPr>
+          <w:rFonts w:ascii="Calibri" w:hAnsi="Calibri" w:cs="Calibri"/>
+          <w:kern w:val="0"/>
+          <w:sz w:val="22"/>
+          <w:szCs w:val="22"/>
+          <w:lang w:val="en"/>
+        </w:rPr>
+      </w:pPr>
+      <w:r>
+        <w:rPr>
+          <w:rFonts w:ascii="Calibri" w:hAnsi="Calibri" w:cs="Calibri"/>
+          <w:kern w:val="0"/>
+          <w:sz w:val="22"/>
+          <w:szCs w:val="22"/>
+          <w:lang w:val="en"/>
+        </w:rPr>
+        <w:t>3. reset password</w:t>
+      </w:r>
+    </w:p>
+    <w:p>
+      <w:pPr>
+        <w:widowControl w:val="0"/>
+        <w:autoSpaceDE w:val="0"/>
+        <w:autoSpaceDN w:val="0"/>
+        <w:adjustRightInd w:val="0"/>
+        <w:spacing w:after="0" w:line="240" w:lineRule="auto"/>
+        <w:rPr>
+          <w:rFonts w:ascii="Calibri" w:hAnsi="Calibri" w:cs="Calibri"/>
+          <w:kern w:val="0"/>
+          <w:sz w:val="22"/>
+          <w:szCs w:val="22"/>
+          <w:lang w:val="en"/>
+        </w:rPr>
+      </w:pPr>
+      <w:r>
+        <w:rPr>
+          <w:rFonts w:ascii="Calibri" w:hAnsi="Calibri" w:cs="Calibri"/>
+          <w:kern w:val="0"/>
+          <w:sz w:val="22"/>
+          <w:szCs w:val="22"/>
+          <w:lang w:val="en"/>
+        </w:rPr>
+        <w:t>3. google auth</w:t>
+      </w:r>
+    </w:p>
+    <w:p>
+      <w:pPr>
+        <w:widowControl w:val="0"/>
+        <w:autoSpaceDE w:val="0"/>
+        <w:autoSpaceDN w:val="0"/>
+        <w:adjustRightInd w:val="0"/>
+        <w:spacing w:after="0" w:line="240" w:lineRule="auto"/>
+        <w:rPr>
+          <w:rFonts w:ascii="Calibri" w:hAnsi="Calibri" w:cs="Calibri"/>
+          <w:kern w:val="0"/>
+          <w:sz w:val="22"/>
+          <w:szCs w:val="22"/>
           <w:highlight w:val="cyan"/>
           <w:lang w:val="en"/>
         </w:rPr>
-        <w:t>1. register</w:t>
-      </w:r>
-      <w:r>
-        <w:rPr>
-          <w:rFonts w:ascii="Calibri" w:hAnsi="Calibri" w:cs="Calibri"/>
-          <w:kern w:val="0"/>
-          <w:sz w:val="22"/>
-          <w:szCs w:val="22"/>
-          <w:lang w:val="en"/>
-        </w:rPr>
-        <w:t xml:space="preserve"> </w:t>
-      </w:r>
-      <w:r>
-        <w:rPr>
-          <w:rFonts w:ascii="Calibri" w:hAnsi="Calibri" w:cs="Calibri"/>
-          <w:kern w:val="0"/>
-          <w:sz w:val="22"/>
-          <w:szCs w:val="22"/>
-          <w:lang w:val="en"/>
-        </w:rPr>
-        <w:t xml:space="preserve"> -&gt; </w:t>
-      </w:r>
-      <w:r>
-        <w:rPr>
-          <w:rFonts w:ascii="Calibri" w:hAnsi="Calibri" w:cs="Calibri"/>
-          <w:kern w:val="0"/>
-          <w:sz w:val="22"/>
-          <w:szCs w:val="22"/>
-          <w:lang w:val="en"/>
-        </w:rPr>
-        <w:t>RegisterScreen</w:t>
+      </w:pPr>
+      <w:r>
+        <w:rPr>
+          <w:rFonts w:ascii="Calibri" w:hAnsi="Calibri" w:cs="Calibri"/>
+          <w:kern w:val="0"/>
+          <w:sz w:val="22"/>
+          <w:szCs w:val="22"/>
+          <w:highlight w:val="cyan"/>
+          <w:lang w:val="en"/>
+        </w:rPr>
+        <w:t xml:space="preserve">4. user </w:t>
       </w:r>
     </w:p>
     <w:p>
@@ -147,30 +300,70 @@
           <w:kern w:val="0"/>
           <w:sz w:val="22"/>
           <w:szCs w:val="22"/>
-          <w:lang w:val="en"/>
-        </w:rPr>
-      </w:pPr>
-      <w:r>
-        <w:rPr>
-          <w:rFonts w:ascii="Calibri" w:hAnsi="Calibri" w:cs="Calibri"/>
-          <w:kern w:val="0"/>
-          <w:sz w:val="22"/>
-          <w:szCs w:val="22"/>
           <w:highlight w:val="cyan"/>
           <w:lang w:val="en"/>
         </w:rPr>
-        <w:t>2. login</w:t>
-      </w:r>
-      <w:r>
-        <w:rPr>
-          <w:rFonts w:ascii="Calibri" w:hAnsi="Calibri" w:cs="Calibri"/>
-          <w:kern w:val="0"/>
-          <w:sz w:val="22"/>
-          <w:szCs w:val="22"/>
-          <w:lang w:val="en"/>
-        </w:rPr>
-        <w:t xml:space="preserve"> -&gt;  LoginScreen</w:t>
-      </w:r>
+      </w:pPr>
+      <w:r>
+        <w:rPr>
+          <w:rFonts w:ascii="Calibri" w:hAnsi="Calibri" w:cs="Calibri"/>
+          <w:kern w:val="0"/>
+          <w:sz w:val="22"/>
+          <w:szCs w:val="22"/>
+          <w:highlight w:val="cyan"/>
+          <w:lang w:val="en"/>
+        </w:rPr>
+        <w:tab/>
+        <w:t xml:space="preserve">add profile </w:t>
+      </w:r>
+      <w:proofErr w:type="gramStart"/>
+      <w:r>
+        <w:rPr>
+          <w:rFonts w:ascii="Calibri" w:hAnsi="Calibri" w:cs="Calibri"/>
+          <w:kern w:val="0"/>
+          <w:sz w:val="22"/>
+          <w:szCs w:val="22"/>
+          <w:highlight w:val="cyan"/>
+          <w:lang w:val="en"/>
+        </w:rPr>
+        <w:t>picture</w:t>
+      </w:r>
+      <w:r>
+        <w:rPr>
+          <w:rFonts w:ascii="Calibri" w:hAnsi="Calibri" w:cs="Calibri"/>
+          <w:kern w:val="0"/>
+          <w:sz w:val="22"/>
+          <w:szCs w:val="22"/>
+          <w:highlight w:val="cyan"/>
+          <w:lang w:val="en"/>
+        </w:rPr>
+        <w:t xml:space="preserve">  -</w:t>
+      </w:r>
+      <w:proofErr w:type="gramEnd"/>
+      <w:r>
+        <w:rPr>
+          <w:rFonts w:ascii="Calibri" w:hAnsi="Calibri" w:cs="Calibri"/>
+          <w:kern w:val="0"/>
+          <w:sz w:val="22"/>
+          <w:szCs w:val="22"/>
+          <w:highlight w:val="cyan"/>
+          <w:lang w:val="en"/>
+        </w:rPr>
+        <w:t xml:space="preserve">&gt; </w:t>
+      </w:r>
+      <w:proofErr w:type="spellStart"/>
+      <w:r>
+        <w:rPr>
+          <w:rFonts w:ascii="Calibri" w:hAnsi="Calibri" w:cs="Calibri"/>
+          <w:kern w:val="0"/>
+          <w:sz w:val="22"/>
+          <w:szCs w:val="22"/>
+          <w:highlight w:val="cyan"/>
+          <w:lang w:val="en"/>
+        </w:rPr>
+        <w:t>EditProfileScreen</w:t>
+      </w:r>
+      <w:proofErr w:type="spellEnd"/>
     </w:p>
     <w:p>
       <w:pPr>
@@ -193,121 +386,7 @@
           <w:kern w:val="0"/>
           <w:sz w:val="22"/>
           <w:szCs w:val="22"/>
-          <w:lang w:val="en"/>
-        </w:rPr>
-        <w:t>3. reset password</w:t>
-      </w:r>
-    </w:p>
-    <w:p>
-      <w:pPr>
-        <w:widowControl w:val="0"/>
-        <w:autoSpaceDE w:val="0"/>
-        <w:autoSpaceDN w:val="0"/>
-        <w:adjustRightInd w:val="0"/>
-        <w:spacing w:after="0" w:line="240" w:lineRule="auto"/>
-        <w:rPr>
-          <w:rFonts w:ascii="Calibri" w:hAnsi="Calibri" w:cs="Calibri"/>
-          <w:kern w:val="0"/>
-          <w:sz w:val="22"/>
-          <w:szCs w:val="22"/>
-          <w:lang w:val="en"/>
-        </w:rPr>
-      </w:pPr>
-      <w:r>
-        <w:rPr>
-          <w:rFonts w:ascii="Calibri" w:hAnsi="Calibri" w:cs="Calibri"/>
-          <w:kern w:val="0"/>
-          <w:sz w:val="22"/>
-          <w:szCs w:val="22"/>
-          <w:lang w:val="en"/>
-        </w:rPr>
-        <w:t>3. google auth</w:t>
-      </w:r>
-    </w:p>
-    <w:p>
-      <w:pPr>
-        <w:widowControl w:val="0"/>
-        <w:autoSpaceDE w:val="0"/>
-        <w:autoSpaceDN w:val="0"/>
-        <w:adjustRightInd w:val="0"/>
-        <w:spacing w:after="0" w:line="240" w:lineRule="auto"/>
-        <w:rPr>
-          <w:rFonts w:ascii="Calibri" w:hAnsi="Calibri" w:cs="Calibri"/>
-          <w:kern w:val="0"/>
-          <w:sz w:val="22"/>
-          <w:szCs w:val="22"/>
-          <w:lang w:val="en"/>
-        </w:rPr>
-      </w:pPr>
-      <w:r>
-        <w:rPr>
-          <w:rFonts w:ascii="Calibri" w:hAnsi="Calibri" w:cs="Calibri"/>
-          <w:kern w:val="0"/>
-          <w:sz w:val="22"/>
-          <w:szCs w:val="22"/>
-          <w:lang w:val="en"/>
-        </w:rPr>
-        <w:t xml:space="preserve">4. user </w:t>
-      </w:r>
-    </w:p>
-    <w:p>
-      <w:pPr>
-        <w:widowControl w:val="0"/>
-        <w:autoSpaceDE w:val="0"/>
-        <w:autoSpaceDN w:val="0"/>
-        <w:adjustRightInd w:val="0"/>
-        <w:spacing w:after="0" w:line="240" w:lineRule="auto"/>
-        <w:rPr>
-          <w:rFonts w:ascii="Calibri" w:hAnsi="Calibri" w:cs="Calibri"/>
-          <w:kern w:val="0"/>
-          <w:sz w:val="22"/>
-          <w:szCs w:val="22"/>
-          <w:lang w:val="en"/>
-        </w:rPr>
-      </w:pPr>
-      <w:r>
-        <w:rPr>
-          <w:rFonts w:ascii="Calibri" w:hAnsi="Calibri" w:cs="Calibri"/>
-          <w:kern w:val="0"/>
-          <w:sz w:val="22"/>
-          <w:szCs w:val="22"/>
-          <w:lang w:val="en"/>
-        </w:rPr>
-        <w:tab/>
-        <w:t>add profile picture</w:t>
-      </w:r>
-      <w:r>
-        <w:rPr>
-          <w:rFonts w:ascii="Calibri" w:hAnsi="Calibri" w:cs="Calibri"/>
-          <w:kern w:val="0"/>
-          <w:sz w:val="22"/>
-          <w:szCs w:val="22"/>
-          <w:lang w:val="en"/>
-        </w:rPr>
-        <w:t xml:space="preserve">  -&gt; EditProfileScreen</w:t>
-      </w:r>
-    </w:p>
-    <w:p>
-      <w:pPr>
-        <w:widowControl w:val="0"/>
-        <w:autoSpaceDE w:val="0"/>
-        <w:autoSpaceDN w:val="0"/>
-        <w:adjustRightInd w:val="0"/>
-        <w:spacing w:after="0" w:line="240" w:lineRule="auto"/>
-        <w:rPr>
-          <w:rFonts w:ascii="Calibri" w:hAnsi="Calibri" w:cs="Calibri"/>
-          <w:kern w:val="0"/>
-          <w:sz w:val="22"/>
-          <w:szCs w:val="22"/>
-          <w:lang w:val="en"/>
-        </w:rPr>
-      </w:pPr>
-      <w:r>
-        <w:rPr>
-          <w:rFonts w:ascii="Calibri" w:hAnsi="Calibri" w:cs="Calibri"/>
-          <w:kern w:val="0"/>
-          <w:sz w:val="22"/>
-          <w:szCs w:val="22"/>
+          <w:highlight w:val="cyan"/>
           <w:lang w:val="en"/>
         </w:rPr>
         <w:tab/>
@@ -319,10 +398,24 @@
           <w:kern w:val="0"/>
           <w:sz w:val="22"/>
           <w:szCs w:val="22"/>
-          <w:lang w:val="en"/>
-        </w:rPr>
-        <w:t xml:space="preserve">  -&gt; EditProfileScreen</w:t>
-      </w:r>
+          <w:highlight w:val="cyan"/>
+          <w:lang w:val="en"/>
+        </w:rPr>
+        <w:t xml:space="preserve">  -&gt; </w:t>
+      </w:r>
+      <w:proofErr w:type="spellStart"/>
+      <w:r>
+        <w:rPr>
+          <w:rFonts w:ascii="Calibri" w:hAnsi="Calibri" w:cs="Calibri"/>
+          <w:kern w:val="0"/>
+          <w:sz w:val="22"/>
+          <w:szCs w:val="22"/>
+          <w:highlight w:val="cyan"/>
+          <w:lang w:val="en"/>
+        </w:rPr>
+        <w:t>EditProfileScreen</w:t>
+      </w:r>
+      <w:proofErr w:type="spellEnd"/>
     </w:p>
     <w:p>
       <w:pPr>
@@ -575,6 +668,16 @@
         <w:tab/>
         <w:t>5.g. get voyages by date, vacancy, vehicle type</w:t>
       </w:r>
+      <w:r>
+        <w:rPr>
+          <w:rFonts w:ascii="Calibri" w:hAnsi="Calibri" w:cs="Calibri"/>
+          <w:kern w:val="0"/>
+          <w:sz w:val="22"/>
+          <w:szCs w:val="22"/>
+          <w:lang w:val="en"/>
+        </w:rPr>
+        <w:t>, (waypoint)</w:t>
+      </w:r>
     </w:p>
     <w:p>
       <w:pPr>
@@ -1055,8 +1158,42 @@
           <w:lang w:val="en"/>
         </w:rPr>
         <w:tab/>
-        <w:t>8.a. send message - signalR &amp; db</w:t>
-      </w:r>
+        <w:t xml:space="preserve">8.a. send message - </w:t>
+      </w:r>
+      <w:proofErr w:type="spellStart"/>
+      <w:r>
+        <w:rPr>
+          <w:rFonts w:ascii="Calibri" w:hAnsi="Calibri" w:cs="Calibri"/>
+          <w:kern w:val="0"/>
+          <w:sz w:val="22"/>
+          <w:szCs w:val="22"/>
+          <w:lang w:val="en"/>
+        </w:rPr>
+        <w:t>signalR</w:t>
+      </w:r>
+      <w:proofErr w:type="spellEnd"/>
+      <w:r>
+        <w:rPr>
+          <w:rFonts w:ascii="Calibri" w:hAnsi="Calibri" w:cs="Calibri"/>
+          <w:kern w:val="0"/>
+          <w:sz w:val="22"/>
+          <w:szCs w:val="22"/>
+          <w:lang w:val="en"/>
+        </w:rPr>
+        <w:t xml:space="preserve"> &amp; </w:t>
+      </w:r>
+      <w:proofErr w:type="spellStart"/>
+      <w:r>
+        <w:rPr>
+          <w:rFonts w:ascii="Calibri" w:hAnsi="Calibri" w:cs="Calibri"/>
+          <w:kern w:val="0"/>
+          <w:sz w:val="22"/>
+          <w:szCs w:val="22"/>
+          <w:lang w:val="en"/>
+        </w:rPr>
+        <w:t>db</w:t>
+      </w:r>
+      <w:proofErr w:type="spellEnd"/>
     </w:p>
     <w:p>
       <w:pPr>
@@ -1189,7 +1326,15 @@
       </w:r>
       <w:r>
         <w:tab/>
-        <w:t>On page reload or application restart, check local storage for an existing token. If found, fetch it and update the Redux state.</w:t>
+        <w:t xml:space="preserve">On page reload or application restart, check local storage for an existing token. If found, fetch </w:t>
+      </w:r>
+      <w:proofErr w:type="gramStart"/>
+      <w:r>
+        <w:t>it</w:t>
+      </w:r>
+      <w:proofErr w:type="gramEnd"/>
+      <w:r>
+        <w:t xml:space="preserve"> and update the Redux state.</w:t>
       </w:r>
     </w:p>
     <w:p>
@@ -1261,6 +1406,7 @@
           <w:color w:val="501549" w:themeColor="accent5" w:themeShade="80"/>
         </w:rPr>
       </w:pPr>
+      <w:proofErr w:type="spellStart"/>
       <w:r>
         <w:rPr>
           <w:b/>
@@ -1269,6 +1415,7 @@
         </w:rPr>
         <w:t>UserSlice</w:t>
       </w:r>
+      <w:proofErr w:type="spellEnd"/>
     </w:p>
     <w:p>
       <w:pPr>
@@ -1319,8 +1466,18 @@
           <w:bCs/>
           <w:color w:val="3A7C22" w:themeColor="accent6" w:themeShade="BF"/>
         </w:rPr>
-        <w:t xml:space="preserve"> user</w:t>
-      </w:r>
+        <w:t xml:space="preserve"> </w:t>
+      </w:r>
+      <w:proofErr w:type="gramStart"/>
+      <w:r>
+        <w:rPr>
+          <w:b/>
+          <w:bCs/>
+          <w:color w:val="3A7C22" w:themeColor="accent6" w:themeShade="BF"/>
+        </w:rPr>
+        <w:t>user</w:t>
+      </w:r>
+      <w:proofErr w:type="gramEnd"/>
     </w:p>
     <w:p>
       <w:pPr>
@@ -1363,6 +1520,7 @@
         </w:rPr>
         <w:t>Username (</w:t>
       </w:r>
+      <w:proofErr w:type="spellStart"/>
       <w:r>
         <w:rPr>
           <w:rFonts w:ascii="Consolas" w:eastAsiaTheme="minorHAnsi" w:hAnsi="Consolas" w:cs="Consolas"/>
@@ -1374,6 +1532,7 @@
         </w:rPr>
         <w:t>AspNetUsers</w:t>
       </w:r>
+      <w:proofErr w:type="spellEnd"/>
       <w:r>
         <w:rPr>
           <w:b/>
@@ -1500,12 +1659,21 @@
           <w:bCs/>
         </w:rPr>
       </w:pPr>
-      <w:r>
-        <w:rPr>
-          <w:b/>
-          <w:bCs/>
-        </w:rPr>
-        <w:t xml:space="preserve">PhoneNumber </w:t>
+      <w:proofErr w:type="spellStart"/>
+      <w:r>
+        <w:rPr>
+          <w:b/>
+          <w:bCs/>
+        </w:rPr>
+        <w:t>PhoneNumber</w:t>
+      </w:r>
+      <w:proofErr w:type="spellEnd"/>
+      <w:r>
+        <w:rPr>
+          <w:b/>
+          <w:bCs/>
+        </w:rPr>
+        <w:t xml:space="preserve"> </w:t>
       </w:r>
     </w:p>
     <w:p>
@@ -1521,12 +1689,21 @@
           <w:bCs/>
         </w:rPr>
       </w:pPr>
-      <w:r>
-        <w:rPr>
-          <w:b/>
-          <w:bCs/>
-        </w:rPr>
-        <w:t xml:space="preserve">ProfileImageUrl </w:t>
+      <w:proofErr w:type="spellStart"/>
+      <w:r>
+        <w:rPr>
+          <w:b/>
+          <w:bCs/>
+        </w:rPr>
+        <w:t>ProfileImageUrl</w:t>
+      </w:r>
+      <w:proofErr w:type="spellEnd"/>
+      <w:r>
+        <w:rPr>
+          <w:b/>
+          <w:bCs/>
+        </w:rPr>
+        <w:t xml:space="preserve"> </w:t>
       </w:r>
     </w:p>
     <w:p>
@@ -1542,6 +1719,7 @@
           <w:bCs/>
         </w:rPr>
       </w:pPr>
+      <w:proofErr w:type="spellStart"/>
       <w:r>
         <w:rPr>
           <w:b/>
@@ -1549,6 +1727,7 @@
         </w:rPr>
         <w:t>UnseenMessages</w:t>
       </w:r>
+      <w:proofErr w:type="spellEnd"/>
     </w:p>
     <w:p>
       <w:pPr>
@@ -1563,6 +1742,7 @@
           <w:bCs/>
         </w:rPr>
       </w:pPr>
+      <w:proofErr w:type="spellStart"/>
       <w:r>
         <w:rPr>
           <w:b/>
@@ -1570,6 +1750,7 @@
         </w:rPr>
         <w:t>ConnectionId</w:t>
       </w:r>
+      <w:proofErr w:type="spellEnd"/>
     </w:p>
     <w:p>
       <w:pPr>
@@ -1648,6 +1829,7 @@
           <w:color w:val="0070C0"/>
         </w:rPr>
       </w:pPr>
+      <w:proofErr w:type="spellStart"/>
       <w:r>
         <w:rPr>
           <w:b/>
@@ -1656,6 +1838,7 @@
         </w:rPr>
         <w:t>SentMessages</w:t>
       </w:r>
+      <w:proofErr w:type="spellEnd"/>
     </w:p>
     <w:p>
       <w:pPr>
@@ -1671,6 +1854,7 @@
           <w:color w:val="0070C0"/>
         </w:rPr>
       </w:pPr>
+      <w:proofErr w:type="spellStart"/>
       <w:r>
         <w:rPr>
           <w:b/>
@@ -1679,6 +1863,7 @@
         </w:rPr>
         <w:t>ReceivedMessages</w:t>
       </w:r>
+      <w:proofErr w:type="spellEnd"/>
     </w:p>
     <w:p>
       <w:pPr>
@@ -1822,8 +2007,17 @@
           <w:b/>
           <w:bCs/>
         </w:rPr>
-        <w:t>add profile picture</w:t>
-      </w:r>
+        <w:t xml:space="preserve">add profile </w:t>
+      </w:r>
+      <w:proofErr w:type="gramStart"/>
+      <w:r>
+        <w:rPr>
+          <w:b/>
+          <w:bCs/>
+        </w:rPr>
+        <w:t>picture</w:t>
+      </w:r>
+      <w:proofErr w:type="gramEnd"/>
     </w:p>
     <w:p>
       <w:pPr>
@@ -1838,12 +2032,21 @@
           <w:bCs/>
         </w:rPr>
       </w:pPr>
-      <w:r>
-        <w:rPr>
-          <w:b/>
-          <w:bCs/>
-        </w:rPr>
-        <w:t xml:space="preserve">ProfileImageUrl </w:t>
+      <w:proofErr w:type="spellStart"/>
+      <w:r>
+        <w:rPr>
+          <w:b/>
+          <w:bCs/>
+        </w:rPr>
+        <w:t>ProfileImageUrl</w:t>
+      </w:r>
+      <w:proofErr w:type="spellEnd"/>
+      <w:r>
+        <w:rPr>
+          <w:b/>
+          <w:bCs/>
+        </w:rPr>
+        <w:t xml:space="preserve"> </w:t>
       </w:r>
     </w:p>
     <w:p>
@@ -1964,12 +2167,21 @@
           <w:bCs/>
         </w:rPr>
       </w:pPr>
-      <w:r>
-        <w:rPr>
-          <w:b/>
-          <w:bCs/>
-        </w:rPr>
-        <w:t xml:space="preserve">PhoneNumber </w:t>
+      <w:proofErr w:type="spellStart"/>
+      <w:r>
+        <w:rPr>
+          <w:b/>
+          <w:bCs/>
+        </w:rPr>
+        <w:t>PhoneNumber</w:t>
+      </w:r>
+      <w:proofErr w:type="spellEnd"/>
+      <w:r>
+        <w:rPr>
+          <w:b/>
+          <w:bCs/>
+        </w:rPr>
+        <w:t xml:space="preserve"> </w:t>
       </w:r>
     </w:p>
     <w:p>
@@ -2041,8 +2253,17 @@
           <w:b/>
           <w:bCs/>
         </w:rPr>
-        <w:t>google authentication</w:t>
-      </w:r>
+        <w:t xml:space="preserve">google </w:t>
+      </w:r>
+      <w:proofErr w:type="gramStart"/>
+      <w:r>
+        <w:rPr>
+          <w:b/>
+          <w:bCs/>
+        </w:rPr>
+        <w:t>authentication</w:t>
+      </w:r>
+      <w:proofErr w:type="gramEnd"/>
     </w:p>
     <w:p>
       <w:pPr>
@@ -2068,7 +2289,33 @@
           <w14:ligatures w14:val="standardContextual"/>
         </w:rPr>
         <w:lastRenderedPageBreak/>
-        <w:t>(AspNetUserTokens)</w:t>
+        <w:t>(</w:t>
+      </w:r>
+      <w:proofErr w:type="spellStart"/>
+      <w:r>
+        <w:rPr>
+          <w:rFonts w:ascii="Consolas" w:eastAsiaTheme="minorHAnsi" w:hAnsi="Consolas" w:cs="Consolas"/>
+          <w:color w:val="000000"/>
+          <w:kern w:val="0"/>
+          <w:sz w:val="19"/>
+          <w:szCs w:val="19"/>
+          <w:lang w:eastAsia="en-US"/>
+          <w14:ligatures w14:val="standardContextual"/>
+        </w:rPr>
+        <w:t>AspNetUserTokens</w:t>
+      </w:r>
+      <w:proofErr w:type="spellEnd"/>
+      <w:r>
+        <w:rPr>
+          <w:rFonts w:ascii="Consolas" w:eastAsiaTheme="minorHAnsi" w:hAnsi="Consolas" w:cs="Consolas"/>
+          <w:color w:val="000000"/>
+          <w:kern w:val="0"/>
+          <w:sz w:val="19"/>
+          <w:szCs w:val="19"/>
+          <w:lang w:eastAsia="en-US"/>
+          <w14:ligatures w14:val="standardContextual"/>
+        </w:rPr>
+        <w:t>)</w:t>
       </w:r>
     </w:p>
     <w:p>
@@ -2108,6 +2355,7 @@
           <w:color w:val="501549" w:themeColor="accent5" w:themeShade="80"/>
         </w:rPr>
       </w:pPr>
+      <w:proofErr w:type="spellStart"/>
       <w:r>
         <w:rPr>
           <w:b/>
@@ -2116,6 +2364,7 @@
         </w:rPr>
         <w:t>VehicleSlice</w:t>
       </w:r>
+      <w:proofErr w:type="spellEnd"/>
     </w:p>
     <w:p>
       <w:pPr>
@@ -2151,8 +2400,18 @@
           <w:bCs/>
           <w:color w:val="3A7C22" w:themeColor="accent6" w:themeShade="BF"/>
         </w:rPr>
-        <w:t>-&gt; array of vehicles</w:t>
-      </w:r>
+        <w:t xml:space="preserve">-&gt; array of </w:t>
+      </w:r>
+      <w:proofErr w:type="gramStart"/>
+      <w:r>
+        <w:rPr>
+          <w:b/>
+          <w:bCs/>
+          <w:color w:val="3A7C22" w:themeColor="accent6" w:themeShade="BF"/>
+        </w:rPr>
+        <w:t>vehicles</w:t>
+      </w:r>
+      <w:proofErr w:type="gramEnd"/>
     </w:p>
     <w:p>
       <w:pPr>
@@ -2216,12 +2475,21 @@
           <w:bCs/>
         </w:rPr>
       </w:pPr>
-      <w:r>
-        <w:rPr>
-          <w:b/>
-          <w:bCs/>
-        </w:rPr>
-        <w:t xml:space="preserve">ProfileImageUrl </w:t>
+      <w:proofErr w:type="spellStart"/>
+      <w:r>
+        <w:rPr>
+          <w:b/>
+          <w:bCs/>
+        </w:rPr>
+        <w:t>ProfileImageUrl</w:t>
+      </w:r>
+      <w:proofErr w:type="spellEnd"/>
+      <w:r>
+        <w:rPr>
+          <w:b/>
+          <w:bCs/>
+        </w:rPr>
+        <w:t xml:space="preserve"> </w:t>
       </w:r>
     </w:p>
     <w:p>
@@ -2300,12 +2568,21 @@
           <w:bCs/>
         </w:rPr>
       </w:pPr>
-      <w:r>
-        <w:rPr>
-          <w:b/>
-          <w:bCs/>
-        </w:rPr>
-        <w:t xml:space="preserve">UserId </w:t>
+      <w:proofErr w:type="spellStart"/>
+      <w:r>
+        <w:rPr>
+          <w:b/>
+          <w:bCs/>
+        </w:rPr>
+        <w:t>UserId</w:t>
+      </w:r>
+      <w:proofErr w:type="spellEnd"/>
+      <w:r>
+        <w:rPr>
+          <w:b/>
+          <w:bCs/>
+        </w:rPr>
+        <w:t xml:space="preserve"> </w:t>
       </w:r>
     </w:p>
     <w:p>
@@ -2342,12 +2619,21 @@
           <w:bCs/>
         </w:rPr>
       </w:pPr>
-      <w:r>
-        <w:rPr>
-          <w:b/>
-          <w:bCs/>
-        </w:rPr>
-        <w:t xml:space="preserve">VehicleImages </w:t>
+      <w:proofErr w:type="spellStart"/>
+      <w:r>
+        <w:rPr>
+          <w:b/>
+          <w:bCs/>
+        </w:rPr>
+        <w:t>VehicleImages</w:t>
+      </w:r>
+      <w:proofErr w:type="spellEnd"/>
+      <w:r>
+        <w:rPr>
+          <w:b/>
+          <w:bCs/>
+        </w:rPr>
+        <w:t xml:space="preserve"> </w:t>
       </w:r>
     </w:p>
     <w:p>
@@ -2410,8 +2696,17 @@
           <w:b/>
           <w:bCs/>
         </w:rPr>
-        <w:t>create vehicle with profile image</w:t>
-      </w:r>
+        <w:t xml:space="preserve">create vehicle with profile </w:t>
+      </w:r>
+      <w:proofErr w:type="gramStart"/>
+      <w:r>
+        <w:rPr>
+          <w:b/>
+          <w:bCs/>
+        </w:rPr>
+        <w:t>image</w:t>
+      </w:r>
+      <w:proofErr w:type="gramEnd"/>
     </w:p>
     <w:p>
       <w:pPr>
@@ -2431,8 +2726,17 @@
           <w:b/>
           <w:bCs/>
         </w:rPr>
-        <w:t>get vehicle by id</w:t>
-      </w:r>
+        <w:t xml:space="preserve">get vehicle by </w:t>
+      </w:r>
+      <w:proofErr w:type="gramStart"/>
+      <w:r>
+        <w:rPr>
+          <w:b/>
+          <w:bCs/>
+        </w:rPr>
+        <w:t>id</w:t>
+      </w:r>
+      <w:proofErr w:type="gramEnd"/>
     </w:p>
     <w:p>
       <w:pPr>
@@ -2452,8 +2756,17 @@
           <w:b/>
           <w:bCs/>
         </w:rPr>
-        <w:t>upload vehicle image</w:t>
-      </w:r>
+        <w:t xml:space="preserve">upload vehicle </w:t>
+      </w:r>
+      <w:proofErr w:type="gramStart"/>
+      <w:r>
+        <w:rPr>
+          <w:b/>
+          <w:bCs/>
+        </w:rPr>
+        <w:t>image</w:t>
+      </w:r>
+      <w:proofErr w:type="gramEnd"/>
     </w:p>
     <w:p>
       <w:pPr>
@@ -2473,8 +2786,17 @@
           <w:b/>
           <w:bCs/>
         </w:rPr>
-        <w:t>delete vehicle image</w:t>
-      </w:r>
+        <w:t xml:space="preserve">delete vehicle </w:t>
+      </w:r>
+      <w:proofErr w:type="gramStart"/>
+      <w:r>
+        <w:rPr>
+          <w:b/>
+          <w:bCs/>
+        </w:rPr>
+        <w:t>image</w:t>
+      </w:r>
+      <w:proofErr w:type="gramEnd"/>
     </w:p>
     <w:p>
       <w:pPr>
@@ -2494,8 +2816,17 @@
           <w:b/>
           <w:bCs/>
         </w:rPr>
-        <w:t>edit vehicle details</w:t>
-      </w:r>
+        <w:t xml:space="preserve">edit vehicle </w:t>
+      </w:r>
+      <w:proofErr w:type="gramStart"/>
+      <w:r>
+        <w:rPr>
+          <w:b/>
+          <w:bCs/>
+        </w:rPr>
+        <w:t>details</w:t>
+      </w:r>
+      <w:proofErr w:type="gramEnd"/>
     </w:p>
     <w:p>
       <w:pPr>
@@ -2515,8 +2846,17 @@
           <w:b/>
           <w:bCs/>
         </w:rPr>
-        <w:t>change vehicle profile image</w:t>
-      </w:r>
+        <w:t xml:space="preserve">change vehicle profile </w:t>
+      </w:r>
+      <w:proofErr w:type="gramStart"/>
+      <w:r>
+        <w:rPr>
+          <w:b/>
+          <w:bCs/>
+        </w:rPr>
+        <w:t>image</w:t>
+      </w:r>
+      <w:proofErr w:type="gramEnd"/>
     </w:p>
     <w:p>
       <w:pPr>
@@ -2536,8 +2876,17 @@
           <w:b/>
           <w:bCs/>
         </w:rPr>
-        <w:t>delete vehicle</w:t>
-      </w:r>
+        <w:t xml:space="preserve">delete </w:t>
+      </w:r>
+      <w:proofErr w:type="gramStart"/>
+      <w:r>
+        <w:rPr>
+          <w:b/>
+          <w:bCs/>
+        </w:rPr>
+        <w:t>vehicle</w:t>
+      </w:r>
+      <w:proofErr w:type="gramEnd"/>
     </w:p>
     <w:p>
       <w:pPr>
@@ -2583,6 +2932,7 @@
           <w:color w:val="501549" w:themeColor="accent5" w:themeShade="80"/>
         </w:rPr>
       </w:pPr>
+      <w:proofErr w:type="spellStart"/>
       <w:r>
         <w:rPr>
           <w:b/>
@@ -2591,6 +2941,7 @@
         </w:rPr>
         <w:t>VoyageSlice</w:t>
       </w:r>
+      <w:proofErr w:type="spellEnd"/>
     </w:p>
     <w:p>
       <w:pPr>
@@ -2780,6 +3131,7 @@
           <w14:ligatures w14:val="standardContextual"/>
         </w:rPr>
       </w:pPr>
+      <w:proofErr w:type="spellStart"/>
       <w:r>
         <w:rPr>
           <w:rFonts w:ascii="Segoe UI" w:eastAsiaTheme="minorHAnsi" w:hAnsi="Segoe UI" w:cs="Segoe UI"/>
@@ -2789,6 +3141,7 @@
         </w:rPr>
         <w:t>startDate</w:t>
       </w:r>
+      <w:proofErr w:type="spellEnd"/>
     </w:p>
     <w:p>
       <w:pPr>
@@ -2808,6 +3161,7 @@
           <w14:ligatures w14:val="standardContextual"/>
         </w:rPr>
       </w:pPr>
+      <w:proofErr w:type="spellStart"/>
       <w:r>
         <w:rPr>
           <w:rFonts w:ascii="Segoe UI" w:eastAsiaTheme="minorHAnsi" w:hAnsi="Segoe UI" w:cs="Segoe UI"/>
@@ -2817,6 +3171,7 @@
         </w:rPr>
         <w:t>endDate</w:t>
       </w:r>
+      <w:proofErr w:type="spellEnd"/>
     </w:p>
     <w:p>
       <w:pPr>
@@ -2836,6 +3191,7 @@
           <w14:ligatures w14:val="standardContextual"/>
         </w:rPr>
       </w:pPr>
+      <w:proofErr w:type="spellStart"/>
       <w:r>
         <w:rPr>
           <w:rFonts w:ascii="Segoe UI" w:eastAsiaTheme="minorHAnsi" w:hAnsi="Segoe UI" w:cs="Segoe UI"/>
@@ -2845,6 +3201,7 @@
         </w:rPr>
         <w:t>lastBidDate</w:t>
       </w:r>
+      <w:proofErr w:type="spellEnd"/>
     </w:p>
     <w:p>
       <w:pPr>
@@ -2864,6 +3221,7 @@
           <w14:ligatures w14:val="standardContextual"/>
         </w:rPr>
       </w:pPr>
+      <w:proofErr w:type="spellStart"/>
       <w:r>
         <w:rPr>
           <w:rFonts w:ascii="Segoe UI" w:eastAsiaTheme="minorHAnsi" w:hAnsi="Segoe UI" w:cs="Segoe UI"/>
@@ -2873,6 +3231,7 @@
         </w:rPr>
         <w:t>minPrice</w:t>
       </w:r>
+      <w:proofErr w:type="spellEnd"/>
     </w:p>
     <w:p>
       <w:pPr>
@@ -2892,6 +3251,7 @@
           <w14:ligatures w14:val="standardContextual"/>
         </w:rPr>
       </w:pPr>
+      <w:proofErr w:type="spellStart"/>
       <w:r>
         <w:rPr>
           <w:rFonts w:ascii="Segoe UI" w:eastAsiaTheme="minorHAnsi" w:hAnsi="Segoe UI" w:cs="Segoe UI"/>
@@ -2901,6 +3261,7 @@
         </w:rPr>
         <w:t>maxPrice</w:t>
       </w:r>
+      <w:proofErr w:type="spellEnd"/>
     </w:p>
     <w:p>
       <w:pPr>
@@ -2920,6 +3281,7 @@
           <w14:ligatures w14:val="standardContextual"/>
         </w:rPr>
       </w:pPr>
+      <w:proofErr w:type="spellStart"/>
       <w:r>
         <w:rPr>
           <w:rFonts w:ascii="Segoe UI" w:eastAsiaTheme="minorHAnsi" w:hAnsi="Segoe UI" w:cs="Segoe UI"/>
@@ -2929,6 +3291,7 @@
         </w:rPr>
         <w:t>fixedPrice</w:t>
       </w:r>
+      <w:proofErr w:type="spellEnd"/>
     </w:p>
     <w:p>
       <w:pPr>
@@ -2976,6 +3339,7 @@
           <w14:ligatures w14:val="standardContextual"/>
         </w:rPr>
       </w:pPr>
+      <w:proofErr w:type="spellStart"/>
       <w:r>
         <w:rPr>
           <w:rFonts w:ascii="Segoe UI" w:eastAsiaTheme="minorHAnsi" w:hAnsi="Segoe UI" w:cs="Segoe UI"/>
@@ -2985,6 +3349,7 @@
         </w:rPr>
         <w:t>profileImage</w:t>
       </w:r>
+      <w:proofErr w:type="spellEnd"/>
     </w:p>
     <w:p>
       <w:pPr>
@@ -3004,6 +3369,7 @@
           <w14:ligatures w14:val="standardContextual"/>
         </w:rPr>
       </w:pPr>
+      <w:proofErr w:type="spellStart"/>
       <w:r>
         <w:rPr>
           <w:rFonts w:ascii="Segoe UI" w:eastAsiaTheme="minorHAnsi" w:hAnsi="Segoe UI" w:cs="Segoe UI"/>
@@ -3013,6 +3379,7 @@
         </w:rPr>
         <w:t>vehicleType</w:t>
       </w:r>
+      <w:proofErr w:type="spellEnd"/>
     </w:p>
     <w:p>
       <w:pPr>
@@ -3201,6 +3568,7 @@
           <w14:ligatures w14:val="standardContextual"/>
         </w:rPr>
       </w:pPr>
+      <w:proofErr w:type="spellStart"/>
       <w:r>
         <w:rPr>
           <w:rFonts w:ascii="Segoe UI" w:eastAsiaTheme="minorHAnsi" w:hAnsi="Segoe UI" w:cs="Segoe UI"/>
@@ -3210,6 +3578,7 @@
         </w:rPr>
         <w:t>profileImage</w:t>
       </w:r>
+      <w:proofErr w:type="spellEnd"/>
     </w:p>
     <w:p>
       <w:pPr>
@@ -3257,6 +3626,7 @@
           <w14:ligatures w14:val="standardContextual"/>
         </w:rPr>
       </w:pPr>
+      <w:proofErr w:type="spellStart"/>
       <w:r>
         <w:rPr>
           <w:rFonts w:ascii="Segoe UI" w:eastAsiaTheme="minorHAnsi" w:hAnsi="Segoe UI" w:cs="Segoe UI"/>
@@ -3266,6 +3636,7 @@
         </w:rPr>
         <w:t>voyageId</w:t>
       </w:r>
+      <w:proofErr w:type="spellEnd"/>
     </w:p>
     <w:p>
       <w:pPr>
@@ -3285,6 +3656,7 @@
           <w14:ligatures w14:val="standardContextual"/>
         </w:rPr>
       </w:pPr>
+      <w:proofErr w:type="spellStart"/>
       <w:r>
         <w:rPr>
           <w:rFonts w:ascii="Segoe UI" w:eastAsiaTheme="minorHAnsi" w:hAnsi="Segoe UI" w:cs="Segoe UI"/>
@@ -3294,6 +3666,7 @@
         </w:rPr>
         <w:t>voyageImages</w:t>
       </w:r>
+      <w:proofErr w:type="spellEnd"/>
     </w:p>
     <w:p>
       <w:pPr>
@@ -3341,6 +3714,7 @@
           <w14:ligatures w14:val="standardContextual"/>
         </w:rPr>
       </w:pPr>
+      <w:proofErr w:type="spellStart"/>
       <w:r>
         <w:rPr>
           <w:rFonts w:ascii="Segoe UI" w:eastAsiaTheme="minorHAnsi" w:hAnsi="Segoe UI" w:cs="Segoe UI"/>
@@ -3350,6 +3724,7 @@
         </w:rPr>
         <w:t>voyageImagePath</w:t>
       </w:r>
+      <w:proofErr w:type="spellEnd"/>
     </w:p>
     <w:p>
       <w:pPr>
@@ -3369,6 +3744,7 @@
           <w14:ligatures w14:val="standardContextual"/>
         </w:rPr>
       </w:pPr>
+      <w:proofErr w:type="spellStart"/>
       <w:r>
         <w:rPr>
           <w:rFonts w:ascii="Segoe UI" w:eastAsiaTheme="minorHAnsi" w:hAnsi="Segoe UI" w:cs="Segoe UI"/>
@@ -3378,6 +3754,7 @@
         </w:rPr>
         <w:t>voyageId</w:t>
       </w:r>
+      <w:proofErr w:type="spellEnd"/>
     </w:p>
     <w:p>
       <w:pPr>
@@ -3397,6 +3774,7 @@
           <w14:ligatures w14:val="standardContextual"/>
         </w:rPr>
       </w:pPr>
+      <w:proofErr w:type="spellStart"/>
       <w:r>
         <w:rPr>
           <w:rFonts w:ascii="Segoe UI" w:eastAsiaTheme="minorHAnsi" w:hAnsi="Segoe UI" w:cs="Segoe UI"/>
@@ -3406,6 +3784,7 @@
         </w:rPr>
         <w:t>userId</w:t>
       </w:r>
+      <w:proofErr w:type="spellEnd"/>
     </w:p>
     <w:p>
       <w:pPr>
@@ -3481,6 +3860,7 @@
           <w14:ligatures w14:val="standardContextual"/>
         </w:rPr>
       </w:pPr>
+      <w:proofErr w:type="spellStart"/>
       <w:r>
         <w:rPr>
           <w:rFonts w:ascii="Segoe UI" w:eastAsiaTheme="minorHAnsi" w:hAnsi="Segoe UI" w:cs="Segoe UI"/>
@@ -3490,6 +3870,7 @@
         </w:rPr>
         <w:t>userName</w:t>
       </w:r>
+      <w:proofErr w:type="spellEnd"/>
     </w:p>
     <w:p>
       <w:pPr>
@@ -3509,6 +3890,7 @@
           <w14:ligatures w14:val="standardContextual"/>
         </w:rPr>
       </w:pPr>
+      <w:proofErr w:type="spellStart"/>
       <w:r>
         <w:rPr>
           <w:rFonts w:ascii="Segoe UI" w:eastAsiaTheme="minorHAnsi" w:hAnsi="Segoe UI" w:cs="Segoe UI"/>
@@ -3518,6 +3900,7 @@
         </w:rPr>
         <w:t>profileImageUrl</w:t>
       </w:r>
+      <w:proofErr w:type="spellEnd"/>
     </w:p>
     <w:p>
       <w:pPr>
@@ -3537,6 +3920,7 @@
           <w14:ligatures w14:val="standardContextual"/>
         </w:rPr>
       </w:pPr>
+      <w:proofErr w:type="spellStart"/>
       <w:r>
         <w:rPr>
           <w:rFonts w:ascii="Segoe UI" w:eastAsiaTheme="minorHAnsi" w:hAnsi="Segoe UI" w:cs="Segoe UI"/>
@@ -3546,6 +3930,7 @@
         </w:rPr>
         <w:t>vehicleId</w:t>
       </w:r>
+      <w:proofErr w:type="spellEnd"/>
     </w:p>
     <w:p>
       <w:pPr>
@@ -3649,6 +4034,7 @@
           <w14:ligatures w14:val="standardContextual"/>
         </w:rPr>
       </w:pPr>
+      <w:proofErr w:type="spellStart"/>
       <w:r>
         <w:rPr>
           <w:rFonts w:ascii="Segoe UI" w:eastAsiaTheme="minorHAnsi" w:hAnsi="Segoe UI" w:cs="Segoe UI"/>
@@ -3658,6 +4044,7 @@
         </w:rPr>
         <w:t>profileImageUrl</w:t>
       </w:r>
+      <w:proofErr w:type="spellEnd"/>
     </w:p>
     <w:p>
       <w:pPr>
@@ -3761,6 +4148,7 @@
           <w14:ligatures w14:val="standardContextual"/>
         </w:rPr>
       </w:pPr>
+      <w:proofErr w:type="spellStart"/>
       <w:r>
         <w:rPr>
           <w:rFonts w:ascii="Segoe UI" w:eastAsiaTheme="minorHAnsi" w:hAnsi="Segoe UI" w:cs="Segoe UI"/>
@@ -3770,6 +4158,7 @@
         </w:rPr>
         <w:t>userId</w:t>
       </w:r>
+      <w:proofErr w:type="spellEnd"/>
     </w:p>
     <w:p>
       <w:pPr>
@@ -3817,6 +4206,7 @@
           <w14:ligatures w14:val="standardContextual"/>
         </w:rPr>
       </w:pPr>
+      <w:proofErr w:type="spellStart"/>
       <w:r>
         <w:rPr>
           <w:rFonts w:ascii="Segoe UI" w:eastAsiaTheme="minorHAnsi" w:hAnsi="Segoe UI" w:cs="Segoe UI"/>
@@ -3826,6 +4216,7 @@
         </w:rPr>
         <w:t>personCount</w:t>
       </w:r>
+      <w:proofErr w:type="spellEnd"/>
     </w:p>
     <w:p>
       <w:pPr>
@@ -3873,6 +4264,7 @@
           <w14:ligatures w14:val="standardContextual"/>
         </w:rPr>
       </w:pPr>
+      <w:proofErr w:type="spellStart"/>
       <w:r>
         <w:rPr>
           <w:rFonts w:ascii="Segoe UI" w:eastAsiaTheme="minorHAnsi" w:hAnsi="Segoe UI" w:cs="Segoe UI"/>
@@ -3882,6 +4274,7 @@
         </w:rPr>
         <w:t>offerPrice</w:t>
       </w:r>
+      <w:proofErr w:type="spellEnd"/>
     </w:p>
     <w:p>
       <w:pPr>
@@ -3929,6 +4322,7 @@
           <w14:ligatures w14:val="standardContextual"/>
         </w:rPr>
       </w:pPr>
+      <w:proofErr w:type="spellStart"/>
       <w:r>
         <w:rPr>
           <w:rFonts w:ascii="Segoe UI" w:eastAsiaTheme="minorHAnsi" w:hAnsi="Segoe UI" w:cs="Segoe UI"/>
@@ -3938,6 +4332,7 @@
         </w:rPr>
         <w:t>dateTime</w:t>
       </w:r>
+      <w:proofErr w:type="spellEnd"/>
     </w:p>
     <w:p>
       <w:pPr>
@@ -3957,6 +4352,7 @@
           <w14:ligatures w14:val="standardContextual"/>
         </w:rPr>
       </w:pPr>
+      <w:proofErr w:type="spellStart"/>
       <w:r>
         <w:rPr>
           <w:rFonts w:ascii="Segoe UI" w:eastAsiaTheme="minorHAnsi" w:hAnsi="Segoe UI" w:cs="Segoe UI"/>
@@ -3966,6 +4362,7 @@
         </w:rPr>
         <w:t>voyageId</w:t>
       </w:r>
+      <w:proofErr w:type="spellEnd"/>
     </w:p>
     <w:p>
       <w:pPr>
@@ -3985,6 +4382,7 @@
           <w14:ligatures w14:val="standardContextual"/>
         </w:rPr>
       </w:pPr>
+      <w:proofErr w:type="spellStart"/>
       <w:r>
         <w:rPr>
           <w:rFonts w:ascii="Segoe UI" w:eastAsiaTheme="minorHAnsi" w:hAnsi="Segoe UI" w:cs="Segoe UI"/>
@@ -3994,6 +4392,7 @@
         </w:rPr>
         <w:t>userId</w:t>
       </w:r>
+      <w:proofErr w:type="spellEnd"/>
     </w:p>
     <w:p>
       <w:pPr>
@@ -4044,8 +4443,17 @@
           <w:b/>
           <w:bCs/>
         </w:rPr>
-        <w:t>create voyage with profile image</w:t>
-      </w:r>
+        <w:t xml:space="preserve">create voyage with profile </w:t>
+      </w:r>
+      <w:proofErr w:type="gramStart"/>
+      <w:r>
+        <w:rPr>
+          <w:b/>
+          <w:bCs/>
+        </w:rPr>
+        <w:t>image</w:t>
+      </w:r>
+      <w:proofErr w:type="gramEnd"/>
     </w:p>
     <w:p>
       <w:pPr>
@@ -4065,8 +4473,17 @@
           <w:b/>
           <w:bCs/>
         </w:rPr>
-        <w:t>upload voyage image</w:t>
-      </w:r>
+        <w:t xml:space="preserve">upload voyage </w:t>
+      </w:r>
+      <w:proofErr w:type="gramStart"/>
+      <w:r>
+        <w:rPr>
+          <w:b/>
+          <w:bCs/>
+        </w:rPr>
+        <w:t>image</w:t>
+      </w:r>
+      <w:proofErr w:type="gramEnd"/>
     </w:p>
     <w:p>
       <w:pPr>
@@ -4086,8 +4503,17 @@
           <w:b/>
           <w:bCs/>
         </w:rPr>
-        <w:t>upload voyage profile image</w:t>
-      </w:r>
+        <w:t xml:space="preserve">upload voyage profile </w:t>
+      </w:r>
+      <w:proofErr w:type="gramStart"/>
+      <w:r>
+        <w:rPr>
+          <w:b/>
+          <w:bCs/>
+        </w:rPr>
+        <w:t>image</w:t>
+      </w:r>
+      <w:proofErr w:type="gramEnd"/>
     </w:p>
     <w:p>
       <w:pPr>
@@ -4107,8 +4533,17 @@
           <w:b/>
           <w:bCs/>
         </w:rPr>
-        <w:t>delete voyage image</w:t>
-      </w:r>
+        <w:t xml:space="preserve">delete voyage </w:t>
+      </w:r>
+      <w:proofErr w:type="gramStart"/>
+      <w:r>
+        <w:rPr>
+          <w:b/>
+          <w:bCs/>
+        </w:rPr>
+        <w:t>image</w:t>
+      </w:r>
+      <w:proofErr w:type="gramEnd"/>
     </w:p>
     <w:p>
       <w:pPr>
@@ -4129,8 +4564,17 @@
           <w:bCs/>
         </w:rPr>
         <w:lastRenderedPageBreak/>
-        <w:t>delete voyage</w:t>
-      </w:r>
+        <w:t xml:space="preserve">delete </w:t>
+      </w:r>
+      <w:proofErr w:type="gramStart"/>
+      <w:r>
+        <w:rPr>
+          <w:b/>
+          <w:bCs/>
+        </w:rPr>
+        <w:t>voyage</w:t>
+      </w:r>
+      <w:proofErr w:type="gramEnd"/>
     </w:p>
     <w:p>
       <w:pPr>
@@ -4150,8 +4594,17 @@
           <w:b/>
           <w:bCs/>
         </w:rPr>
-        <w:t>add waypoint for voyage</w:t>
-      </w:r>
+        <w:t xml:space="preserve">add waypoint for </w:t>
+      </w:r>
+      <w:proofErr w:type="gramStart"/>
+      <w:r>
+        <w:rPr>
+          <w:b/>
+          <w:bCs/>
+        </w:rPr>
+        <w:t>voyage</w:t>
+      </w:r>
+      <w:proofErr w:type="gramEnd"/>
     </w:p>
     <w:p>
       <w:pPr>
@@ -4173,8 +4626,18 @@
           <w:bCs/>
           <w:strike/>
         </w:rPr>
-        <w:t>get voyages by 1st waypoint location</w:t>
-      </w:r>
+        <w:t xml:space="preserve">get voyages by 1st waypoint </w:t>
+      </w:r>
+      <w:proofErr w:type="gramStart"/>
+      <w:r>
+        <w:rPr>
+          <w:b/>
+          <w:bCs/>
+          <w:strike/>
+        </w:rPr>
+        <w:t>location</w:t>
+      </w:r>
+      <w:proofErr w:type="gramEnd"/>
     </w:p>
     <w:p>
       <w:pPr>
@@ -4194,8 +4657,17 @@
           <w:b/>
           <w:bCs/>
         </w:rPr>
-        <w:t>get voyages by date, vacancy, vehicle type</w:t>
-      </w:r>
+        <w:t xml:space="preserve">get voyages by date, vacancy, vehicle </w:t>
+      </w:r>
+      <w:proofErr w:type="gramStart"/>
+      <w:r>
+        <w:rPr>
+          <w:b/>
+          <w:bCs/>
+        </w:rPr>
+        <w:t>type</w:t>
+      </w:r>
+      <w:proofErr w:type="gramEnd"/>
     </w:p>
     <w:p>
       <w:pPr>
@@ -4215,8 +4687,17 @@
           <w:b/>
           <w:bCs/>
         </w:rPr>
-        <w:t>get user's voyages</w:t>
-      </w:r>
+        <w:t xml:space="preserve">get user's </w:t>
+      </w:r>
+      <w:proofErr w:type="gramStart"/>
+      <w:r>
+        <w:rPr>
+          <w:b/>
+          <w:bCs/>
+        </w:rPr>
+        <w:t>voyages</w:t>
+      </w:r>
+      <w:proofErr w:type="gramEnd"/>
     </w:p>
     <w:p>
       <w:pPr>
@@ -4236,8 +4717,17 @@
           <w:b/>
           <w:bCs/>
         </w:rPr>
-        <w:t>get voyage's bids</w:t>
-      </w:r>
+        <w:t xml:space="preserve">get voyage's </w:t>
+      </w:r>
+      <w:proofErr w:type="gramStart"/>
+      <w:r>
+        <w:rPr>
+          <w:b/>
+          <w:bCs/>
+        </w:rPr>
+        <w:t>bids</w:t>
+      </w:r>
+      <w:proofErr w:type="gramEnd"/>
     </w:p>
     <w:p>
       <w:pPr>
@@ -4253,6 +4743,7 @@
           <w:color w:val="501549" w:themeColor="accent5" w:themeShade="80"/>
         </w:rPr>
       </w:pPr>
+      <w:proofErr w:type="spellStart"/>
       <w:r>
         <w:rPr>
           <w:b/>
@@ -4261,6 +4752,7 @@
         </w:rPr>
         <w:t>BidSlice</w:t>
       </w:r>
+      <w:proofErr w:type="spellEnd"/>
     </w:p>
     <w:p>
       <w:pPr>
@@ -4290,8 +4782,18 @@
           <w:bCs/>
           <w:color w:val="501549" w:themeColor="accent5" w:themeShade="80"/>
         </w:rPr>
-        <w:t xml:space="preserve"> -&gt; list of bids</w:t>
-      </w:r>
+        <w:t xml:space="preserve"> -&gt; list of </w:t>
+      </w:r>
+      <w:proofErr w:type="gramStart"/>
+      <w:r>
+        <w:rPr>
+          <w:b/>
+          <w:bCs/>
+          <w:color w:val="501549" w:themeColor="accent5" w:themeShade="80"/>
+        </w:rPr>
+        <w:t>bids</w:t>
+      </w:r>
+      <w:proofErr w:type="gramEnd"/>
     </w:p>
     <w:p>
       <w:pPr>
@@ -4327,6 +4829,7 @@
           <w:bCs/>
         </w:rPr>
       </w:pPr>
+      <w:proofErr w:type="spellStart"/>
       <w:r>
         <w:rPr>
           <w:b/>
@@ -4334,6 +4837,7 @@
         </w:rPr>
         <w:t>PersonCount</w:t>
       </w:r>
+      <w:proofErr w:type="spellEnd"/>
     </w:p>
     <w:p>
       <w:pPr>
@@ -4369,6 +4873,7 @@
           <w:bCs/>
         </w:rPr>
       </w:pPr>
+      <w:proofErr w:type="spellStart"/>
       <w:r>
         <w:rPr>
           <w:b/>
@@ -4376,6 +4881,7 @@
         </w:rPr>
         <w:t>OfferPrice</w:t>
       </w:r>
+      <w:proofErr w:type="spellEnd"/>
     </w:p>
     <w:p>
       <w:pPr>
@@ -4411,6 +4917,7 @@
           <w:bCs/>
         </w:rPr>
       </w:pPr>
+      <w:proofErr w:type="spellStart"/>
       <w:r>
         <w:rPr>
           <w:b/>
@@ -4418,6 +4925,7 @@
         </w:rPr>
         <w:t>DateTime</w:t>
       </w:r>
+      <w:proofErr w:type="spellEnd"/>
     </w:p>
     <w:p>
       <w:pPr>
@@ -4432,6 +4940,7 @@
           <w:bCs/>
         </w:rPr>
       </w:pPr>
+      <w:proofErr w:type="spellStart"/>
       <w:r>
         <w:rPr>
           <w:b/>
@@ -4439,6 +4948,7 @@
         </w:rPr>
         <w:t>VoyageId</w:t>
       </w:r>
+      <w:proofErr w:type="spellEnd"/>
     </w:p>
     <w:p>
       <w:pPr>
@@ -4474,6 +4984,7 @@
           <w:bCs/>
         </w:rPr>
       </w:pPr>
+      <w:proofErr w:type="spellStart"/>
       <w:r>
         <w:rPr>
           <w:b/>
@@ -4481,6 +4992,7 @@
         </w:rPr>
         <w:t>UserId</w:t>
       </w:r>
+      <w:proofErr w:type="spellEnd"/>
     </w:p>
     <w:p>
       <w:pPr>
@@ -4556,8 +5068,17 @@
           <w:b/>
           <w:bCs/>
         </w:rPr>
-        <w:t>create bid</w:t>
-      </w:r>
+        <w:t xml:space="preserve">create </w:t>
+      </w:r>
+      <w:proofErr w:type="gramStart"/>
+      <w:r>
+        <w:rPr>
+          <w:b/>
+          <w:bCs/>
+        </w:rPr>
+        <w:t>bid</w:t>
+      </w:r>
+      <w:proofErr w:type="gramEnd"/>
     </w:p>
     <w:p>
       <w:pPr>
@@ -4577,8 +5098,17 @@
           <w:b/>
           <w:bCs/>
         </w:rPr>
-        <w:t>change bid</w:t>
-      </w:r>
+        <w:t xml:space="preserve">change </w:t>
+      </w:r>
+      <w:proofErr w:type="gramStart"/>
+      <w:r>
+        <w:rPr>
+          <w:b/>
+          <w:bCs/>
+        </w:rPr>
+        <w:t>bid</w:t>
+      </w:r>
+      <w:proofErr w:type="gramEnd"/>
     </w:p>
     <w:p>
       <w:pPr>
@@ -4598,8 +5128,17 @@
           <w:b/>
           <w:bCs/>
         </w:rPr>
-        <w:t>delete bid</w:t>
-      </w:r>
+        <w:t xml:space="preserve">delete </w:t>
+      </w:r>
+      <w:proofErr w:type="gramStart"/>
+      <w:r>
+        <w:rPr>
+          <w:b/>
+          <w:bCs/>
+        </w:rPr>
+        <w:t>bid</w:t>
+      </w:r>
+      <w:proofErr w:type="gramEnd"/>
     </w:p>
     <w:p>
       <w:pPr>
@@ -4652,8 +5191,18 @@
           <w:bCs/>
           <w:color w:val="501549" w:themeColor="accent5" w:themeShade="80"/>
         </w:rPr>
-        <w:t xml:space="preserve"> -&gt; array of messages</w:t>
-      </w:r>
+        <w:t xml:space="preserve"> -&gt; array of </w:t>
+      </w:r>
+      <w:proofErr w:type="gramStart"/>
+      <w:r>
+        <w:rPr>
+          <w:b/>
+          <w:bCs/>
+          <w:color w:val="501549" w:themeColor="accent5" w:themeShade="80"/>
+        </w:rPr>
+        <w:t>messages</w:t>
+      </w:r>
+      <w:proofErr w:type="gramEnd"/>
     </w:p>
     <w:p>
       <w:pPr>
@@ -4710,6 +5259,7 @@
           <w:bCs/>
         </w:rPr>
       </w:pPr>
+      <w:proofErr w:type="spellStart"/>
       <w:r>
         <w:rPr>
           <w:b/>
@@ -4717,6 +5267,7 @@
         </w:rPr>
         <w:t>DateTime</w:t>
       </w:r>
+      <w:proofErr w:type="spellEnd"/>
     </w:p>
     <w:p>
       <w:pPr>
@@ -4752,6 +5303,7 @@
           <w:bCs/>
         </w:rPr>
       </w:pPr>
+      <w:proofErr w:type="spellStart"/>
       <w:r>
         <w:rPr>
           <w:b/>
@@ -4759,6 +5311,7 @@
         </w:rPr>
         <w:t>ReadByReceiver</w:t>
       </w:r>
+      <w:proofErr w:type="spellEnd"/>
     </w:p>
     <w:p>
       <w:pPr>
@@ -4773,6 +5326,7 @@
           <w:bCs/>
         </w:rPr>
       </w:pPr>
+      <w:proofErr w:type="spellStart"/>
       <w:r>
         <w:rPr>
           <w:b/>
@@ -4780,6 +5334,7 @@
         </w:rPr>
         <w:t>SenderId</w:t>
       </w:r>
+      <w:proofErr w:type="spellEnd"/>
     </w:p>
     <w:p>
       <w:pPr>
@@ -4794,6 +5349,7 @@
           <w:bCs/>
         </w:rPr>
       </w:pPr>
+      <w:proofErr w:type="spellStart"/>
       <w:r>
         <w:rPr>
           <w:b/>
@@ -4801,6 +5357,7 @@
         </w:rPr>
         <w:t>ReceiverId</w:t>
       </w:r>
+      <w:proofErr w:type="spellEnd"/>
     </w:p>
     <w:p>
       <w:pPr>
@@ -4855,7 +5412,23 @@
           <w:b/>
           <w:bCs/>
         </w:rPr>
-        <w:t xml:space="preserve">Send message </w:t>
+        <w:t xml:space="preserve">Send </w:t>
+      </w:r>
+      <w:proofErr w:type="gramStart"/>
+      <w:r>
+        <w:rPr>
+          <w:b/>
+          <w:bCs/>
+        </w:rPr>
+        <w:t>message</w:t>
+      </w:r>
+      <w:proofErr w:type="gramEnd"/>
+      <w:r>
+        <w:rPr>
+          <w:b/>
+          <w:bCs/>
+        </w:rPr>
+        <w:t xml:space="preserve"> </w:t>
       </w:r>
     </w:p>
     <w:p>
@@ -4876,8 +5449,17 @@
           <w:b/>
           <w:bCs/>
         </w:rPr>
-        <w:t>Get user’s messages</w:t>
-      </w:r>
+        <w:t xml:space="preserve">Get user’s </w:t>
+      </w:r>
+      <w:proofErr w:type="gramStart"/>
+      <w:r>
+        <w:rPr>
+          <w:b/>
+          <w:bCs/>
+        </w:rPr>
+        <w:t>messages</w:t>
+      </w:r>
+      <w:proofErr w:type="gramEnd"/>
     </w:p>
     <w:p>
       <w:pPr>
@@ -4975,17 +5557,11 @@
           <w:szCs w:val="32"/>
           <w:highlight w:val="cyan"/>
         </w:rPr>
-        <w:t>Create web api</w:t>
-      </w:r>
-    </w:p>
-    <w:p>
-      <w:pPr>
-        <w:pStyle w:val="ListParagraph"/>
-        <w:numPr>
-          <w:ilvl w:val="0"/>
-          <w:numId w:val="8"/>
-        </w:numPr>
-        <w:spacing w:after="0" w:line="240" w:lineRule="auto"/>
+        <w:t xml:space="preserve">Create web </w:t>
+      </w:r>
+      <w:proofErr w:type="spellStart"/>
+      <w:proofErr w:type="gramStart"/>
+      <w:r>
         <w:rPr>
           <w:b/>
           <w:bCs/>
@@ -4993,8 +5569,19 @@
           <w:szCs w:val="32"/>
           <w:highlight w:val="cyan"/>
         </w:rPr>
-      </w:pPr>
-      <w:r>
+        <w:t>api</w:t>
+      </w:r>
+      <w:proofErr w:type="spellEnd"/>
+      <w:proofErr w:type="gramEnd"/>
+    </w:p>
+    <w:p>
+      <w:pPr>
+        <w:pStyle w:val="ListParagraph"/>
+        <w:numPr>
+          <w:ilvl w:val="0"/>
+          <w:numId w:val="8"/>
+        </w:numPr>
+        <w:spacing w:after="0" w:line="240" w:lineRule="auto"/>
         <w:rPr>
           <w:b/>
           <w:bCs/>
@@ -5002,17 +5589,8 @@
           <w:szCs w:val="32"/>
           <w:highlight w:val="cyan"/>
         </w:rPr>
-        <w:t>Add signalR</w:t>
-      </w:r>
-    </w:p>
-    <w:p>
-      <w:pPr>
-        <w:pStyle w:val="ListParagraph"/>
-        <w:numPr>
-          <w:ilvl w:val="0"/>
-          <w:numId w:val="8"/>
-        </w:numPr>
-        <w:spacing w:after="0" w:line="240" w:lineRule="auto"/>
+      </w:pPr>
+      <w:r>
         <w:rPr>
           <w:b/>
           <w:bCs/>
@@ -5020,7 +5598,10 @@
           <w:szCs w:val="32"/>
           <w:highlight w:val="cyan"/>
         </w:rPr>
-      </w:pPr>
+        <w:t xml:space="preserve">Add </w:t>
+      </w:r>
+      <w:proofErr w:type="spellStart"/>
+      <w:proofErr w:type="gramStart"/>
       <w:r>
         <w:rPr>
           <w:b/>
@@ -5029,8 +5610,10 @@
           <w:szCs w:val="32"/>
           <w:highlight w:val="cyan"/>
         </w:rPr>
-        <w:t>Add authentication token</w:t>
-      </w:r>
+        <w:t>signalR</w:t>
+      </w:r>
+      <w:proofErr w:type="spellEnd"/>
+      <w:proofErr w:type="gramEnd"/>
     </w:p>
     <w:p>
       <w:pPr>
@@ -5056,17 +5639,10 @@
           <w:szCs w:val="32"/>
           <w:highlight w:val="cyan"/>
         </w:rPr>
-        <w:t>Expose the api outside</w:t>
-      </w:r>
-    </w:p>
-    <w:p>
-      <w:pPr>
-        <w:pStyle w:val="ListParagraph"/>
-        <w:numPr>
-          <w:ilvl w:val="0"/>
-          <w:numId w:val="8"/>
-        </w:numPr>
-        <w:spacing w:after="0" w:line="240" w:lineRule="auto"/>
+        <w:t xml:space="preserve">Add authentication </w:t>
+      </w:r>
+      <w:proofErr w:type="gramStart"/>
+      <w:r>
         <w:rPr>
           <w:b/>
           <w:bCs/>
@@ -5074,8 +5650,18 @@
           <w:szCs w:val="32"/>
           <w:highlight w:val="cyan"/>
         </w:rPr>
-      </w:pPr>
-      <w:r>
+        <w:t>token</w:t>
+      </w:r>
+      <w:proofErr w:type="gramEnd"/>
+    </w:p>
+    <w:p>
+      <w:pPr>
+        <w:pStyle w:val="ListParagraph"/>
+        <w:numPr>
+          <w:ilvl w:val="0"/>
+          <w:numId w:val="8"/>
+        </w:numPr>
+        <w:spacing w:after="0" w:line="240" w:lineRule="auto"/>
         <w:rPr>
           <w:b/>
           <w:bCs/>
@@ -5083,17 +5669,8 @@
           <w:szCs w:val="32"/>
           <w:highlight w:val="cyan"/>
         </w:rPr>
-        <w:t>Add data to the db from outside url</w:t>
-      </w:r>
-    </w:p>
-    <w:p>
-      <w:pPr>
-        <w:pStyle w:val="ListParagraph"/>
-        <w:numPr>
-          <w:ilvl w:val="0"/>
-          <w:numId w:val="8"/>
-        </w:numPr>
-        <w:spacing w:after="0" w:line="240" w:lineRule="auto"/>
+      </w:pPr>
+      <w:r>
         <w:rPr>
           <w:b/>
           <w:bCs/>
@@ -5101,7 +5678,9 @@
           <w:szCs w:val="32"/>
           <w:highlight w:val="cyan"/>
         </w:rPr>
-      </w:pPr>
+        <w:t xml:space="preserve">Expose the </w:t>
+      </w:r>
+      <w:proofErr w:type="spellStart"/>
       <w:r>
         <w:rPr>
           <w:b/>
@@ -5110,17 +5689,10 @@
           <w:szCs w:val="32"/>
           <w:highlight w:val="cyan"/>
         </w:rPr>
-        <w:t>Fetch data to the app</w:t>
-      </w:r>
-    </w:p>
-    <w:p>
-      <w:pPr>
-        <w:pStyle w:val="ListParagraph"/>
-        <w:numPr>
-          <w:ilvl w:val="0"/>
-          <w:numId w:val="8"/>
-        </w:numPr>
-        <w:spacing w:after="0" w:line="240" w:lineRule="auto"/>
+        <w:t>api</w:t>
+      </w:r>
+      <w:proofErr w:type="spellEnd"/>
+      <w:r>
         <w:rPr>
           <w:b/>
           <w:bCs/>
@@ -5128,7 +5700,9 @@
           <w:szCs w:val="32"/>
           <w:highlight w:val="cyan"/>
         </w:rPr>
-      </w:pPr>
+        <w:t xml:space="preserve"> </w:t>
+      </w:r>
+      <w:proofErr w:type="gramStart"/>
       <w:r>
         <w:rPr>
           <w:b/>
@@ -5137,8 +5711,9 @@
           <w:szCs w:val="32"/>
           <w:highlight w:val="cyan"/>
         </w:rPr>
-        <w:t>Post data from the app</w:t>
-      </w:r>
+        <w:t>outside</w:t>
+      </w:r>
+      <w:proofErr w:type="gramEnd"/>
     </w:p>
     <w:p>
       <w:pPr>
@@ -5164,8 +5739,9 @@
           <w:szCs w:val="32"/>
           <w:highlight w:val="cyan"/>
         </w:rPr>
-        <w:t>Dispay image in app</w:t>
-      </w:r>
+        <w:t xml:space="preserve">Add data to the </w:t>
+      </w:r>
+      <w:proofErr w:type="spellStart"/>
       <w:r>
         <w:rPr>
           <w:b/>
@@ -5174,13 +5750,10 @@
           <w:szCs w:val="32"/>
           <w:highlight w:val="cyan"/>
         </w:rPr>
-        <w:br/>
-      </w:r>
-    </w:p>
-    <w:p>
-      <w:pPr>
-        <w:pStyle w:val="ListParagraph"/>
-        <w:spacing w:after="0" w:line="240" w:lineRule="auto"/>
+        <w:t>db</w:t>
+      </w:r>
+      <w:proofErr w:type="spellEnd"/>
+      <w:r>
         <w:rPr>
           <w:b/>
           <w:bCs/>
@@ -5188,7 +5761,10 @@
           <w:szCs w:val="32"/>
           <w:highlight w:val="cyan"/>
         </w:rPr>
-      </w:pPr>
+        <w:t xml:space="preserve"> from outside </w:t>
+      </w:r>
+      <w:proofErr w:type="spellStart"/>
+      <w:proofErr w:type="gramStart"/>
       <w:r>
         <w:rPr>
           <w:b/>
@@ -5197,12 +5773,18 @@
           <w:szCs w:val="32"/>
           <w:highlight w:val="cyan"/>
         </w:rPr>
-        <w:t>Upload file from app</w:t>
-      </w:r>
-    </w:p>
-    <w:p>
-      <w:pPr>
-        <w:pStyle w:val="ListParagraph"/>
+        <w:t>url</w:t>
+      </w:r>
+      <w:proofErr w:type="spellEnd"/>
+      <w:proofErr w:type="gramEnd"/>
+    </w:p>
+    <w:p>
+      <w:pPr>
+        <w:pStyle w:val="ListParagraph"/>
+        <w:numPr>
+          <w:ilvl w:val="0"/>
+          <w:numId w:val="8"/>
+        </w:numPr>
         <w:spacing w:after="0" w:line="240" w:lineRule="auto"/>
         <w:rPr>
           <w:b/>
@@ -5220,8 +5802,9 @@
           <w:szCs w:val="32"/>
           <w:highlight w:val="cyan"/>
         </w:rPr>
-        <w:t>G</w:t>
-      </w:r>
+        <w:t xml:space="preserve">Fetch data to the </w:t>
+      </w:r>
+      <w:proofErr w:type="gramStart"/>
       <w:r>
         <w:rPr>
           <w:b/>
@@ -5230,12 +5813,17 @@
           <w:szCs w:val="32"/>
           <w:highlight w:val="cyan"/>
         </w:rPr>
-        <w:t>oogle Login</w:t>
-      </w:r>
-    </w:p>
-    <w:p>
-      <w:pPr>
-        <w:pStyle w:val="ListParagraph"/>
+        <w:t>app</w:t>
+      </w:r>
+      <w:proofErr w:type="gramEnd"/>
+    </w:p>
+    <w:p>
+      <w:pPr>
+        <w:pStyle w:val="ListParagraph"/>
+        <w:numPr>
+          <w:ilvl w:val="0"/>
+          <w:numId w:val="8"/>
+        </w:numPr>
         <w:spacing w:after="0" w:line="240" w:lineRule="auto"/>
         <w:rPr>
           <w:b/>
@@ -5253,13 +5841,10 @@
           <w:szCs w:val="32"/>
           <w:highlight w:val="cyan"/>
         </w:rPr>
-        <w:t>Register/Login and use token in requests</w:t>
-      </w:r>
-    </w:p>
-    <w:p>
-      <w:pPr>
-        <w:pStyle w:val="ListParagraph"/>
-        <w:spacing w:after="0" w:line="240" w:lineRule="auto"/>
+        <w:t xml:space="preserve">Post data from the </w:t>
+      </w:r>
+      <w:proofErr w:type="gramStart"/>
+      <w:r>
         <w:rPr>
           <w:b/>
           <w:bCs/>
@@ -5267,8 +5852,18 @@
           <w:szCs w:val="32"/>
           <w:highlight w:val="cyan"/>
         </w:rPr>
-      </w:pPr>
-      <w:r>
+        <w:t>app</w:t>
+      </w:r>
+      <w:proofErr w:type="gramEnd"/>
+    </w:p>
+    <w:p>
+      <w:pPr>
+        <w:pStyle w:val="ListParagraph"/>
+        <w:numPr>
+          <w:ilvl w:val="0"/>
+          <w:numId w:val="8"/>
+        </w:numPr>
+        <w:spacing w:after="0" w:line="240" w:lineRule="auto"/>
         <w:rPr>
           <w:b/>
           <w:bCs/>
@@ -5276,13 +5871,9 @@
           <w:szCs w:val="32"/>
           <w:highlight w:val="cyan"/>
         </w:rPr>
-        <w:t>Use signalR from the app</w:t>
-      </w:r>
-    </w:p>
-    <w:p>
-      <w:pPr>
-        <w:pStyle w:val="ListParagraph"/>
-        <w:spacing w:after="0" w:line="240" w:lineRule="auto"/>
+      </w:pPr>
+      <w:proofErr w:type="spellStart"/>
+      <w:r>
         <w:rPr>
           <w:b/>
           <w:bCs/>
@@ -5290,7 +5881,9 @@
           <w:szCs w:val="32"/>
           <w:highlight w:val="cyan"/>
         </w:rPr>
-      </w:pPr>
+        <w:t>Dispay</w:t>
+      </w:r>
+      <w:proofErr w:type="spellEnd"/>
       <w:r>
         <w:rPr>
           <w:b/>
@@ -5299,13 +5892,9 @@
           <w:szCs w:val="32"/>
           <w:highlight w:val="cyan"/>
         </w:rPr>
-        <w:t>Email confirmation for registration</w:t>
-      </w:r>
-    </w:p>
-    <w:p>
-      <w:pPr>
-        <w:pStyle w:val="ListParagraph"/>
-        <w:spacing w:after="0" w:line="240" w:lineRule="auto"/>
+        <w:t xml:space="preserve"> image in app</w:t>
+      </w:r>
+      <w:r>
         <w:rPr>
           <w:b/>
           <w:bCs/>
@@ -5313,8 +5902,13 @@
           <w:szCs w:val="32"/>
           <w:highlight w:val="cyan"/>
         </w:rPr>
-      </w:pPr>
-      <w:r>
+        <w:br/>
+      </w:r>
+    </w:p>
+    <w:p>
+      <w:pPr>
+        <w:pStyle w:val="ListParagraph"/>
+        <w:spacing w:after="0" w:line="240" w:lineRule="auto"/>
         <w:rPr>
           <w:b/>
           <w:bCs/>
@@ -5322,8 +5916,7 @@
           <w:szCs w:val="32"/>
           <w:highlight w:val="cyan"/>
         </w:rPr>
-        <w:t>Reset</w:t>
-      </w:r>
+      </w:pPr>
       <w:r>
         <w:rPr>
           <w:b/>
@@ -5332,8 +5925,225 @@
           <w:szCs w:val="32"/>
           <w:highlight w:val="cyan"/>
         </w:rPr>
-        <w:t xml:space="preserve"> password</w:t>
-      </w:r>
+        <w:t xml:space="preserve">Upload file from </w:t>
+      </w:r>
+      <w:proofErr w:type="gramStart"/>
+      <w:r>
+        <w:rPr>
+          <w:b/>
+          <w:bCs/>
+          <w:sz w:val="32"/>
+          <w:szCs w:val="32"/>
+          <w:highlight w:val="cyan"/>
+        </w:rPr>
+        <w:t>app</w:t>
+      </w:r>
+      <w:proofErr w:type="gramEnd"/>
+    </w:p>
+    <w:p>
+      <w:pPr>
+        <w:pStyle w:val="ListParagraph"/>
+        <w:spacing w:after="0" w:line="240" w:lineRule="auto"/>
+        <w:rPr>
+          <w:b/>
+          <w:bCs/>
+          <w:sz w:val="32"/>
+          <w:szCs w:val="32"/>
+          <w:highlight w:val="cyan"/>
+        </w:rPr>
+      </w:pPr>
+      <w:r>
+        <w:rPr>
+          <w:b/>
+          <w:bCs/>
+          <w:sz w:val="32"/>
+          <w:szCs w:val="32"/>
+          <w:highlight w:val="cyan"/>
+        </w:rPr>
+        <w:t>G</w:t>
+      </w:r>
+      <w:r>
+        <w:rPr>
+          <w:b/>
+          <w:bCs/>
+          <w:sz w:val="32"/>
+          <w:szCs w:val="32"/>
+          <w:highlight w:val="cyan"/>
+        </w:rPr>
+        <w:t>oogle Login</w:t>
+      </w:r>
+    </w:p>
+    <w:p>
+      <w:pPr>
+        <w:pStyle w:val="ListParagraph"/>
+        <w:spacing w:after="0" w:line="240" w:lineRule="auto"/>
+        <w:rPr>
+          <w:b/>
+          <w:bCs/>
+          <w:sz w:val="32"/>
+          <w:szCs w:val="32"/>
+          <w:highlight w:val="cyan"/>
+        </w:rPr>
+      </w:pPr>
+      <w:r>
+        <w:rPr>
+          <w:b/>
+          <w:bCs/>
+          <w:sz w:val="32"/>
+          <w:szCs w:val="32"/>
+          <w:highlight w:val="cyan"/>
+        </w:rPr>
+        <w:t xml:space="preserve">Register/Login and use token in </w:t>
+      </w:r>
+      <w:proofErr w:type="gramStart"/>
+      <w:r>
+        <w:rPr>
+          <w:b/>
+          <w:bCs/>
+          <w:sz w:val="32"/>
+          <w:szCs w:val="32"/>
+          <w:highlight w:val="cyan"/>
+        </w:rPr>
+        <w:t>requests</w:t>
+      </w:r>
+      <w:proofErr w:type="gramEnd"/>
+    </w:p>
+    <w:p>
+      <w:pPr>
+        <w:pStyle w:val="ListParagraph"/>
+        <w:spacing w:after="0" w:line="240" w:lineRule="auto"/>
+        <w:rPr>
+          <w:b/>
+          <w:bCs/>
+          <w:sz w:val="32"/>
+          <w:szCs w:val="32"/>
+          <w:highlight w:val="cyan"/>
+        </w:rPr>
+      </w:pPr>
+      <w:r>
+        <w:rPr>
+          <w:b/>
+          <w:bCs/>
+          <w:sz w:val="32"/>
+          <w:szCs w:val="32"/>
+          <w:highlight w:val="cyan"/>
+        </w:rPr>
+        <w:t xml:space="preserve">Use </w:t>
+      </w:r>
+      <w:proofErr w:type="spellStart"/>
+      <w:r>
+        <w:rPr>
+          <w:b/>
+          <w:bCs/>
+          <w:sz w:val="32"/>
+          <w:szCs w:val="32"/>
+          <w:highlight w:val="cyan"/>
+        </w:rPr>
+        <w:t>signalR</w:t>
+      </w:r>
+      <w:proofErr w:type="spellEnd"/>
+      <w:r>
+        <w:rPr>
+          <w:b/>
+          <w:bCs/>
+          <w:sz w:val="32"/>
+          <w:szCs w:val="32"/>
+          <w:highlight w:val="cyan"/>
+        </w:rPr>
+        <w:t xml:space="preserve"> from the </w:t>
+      </w:r>
+      <w:proofErr w:type="gramStart"/>
+      <w:r>
+        <w:rPr>
+          <w:b/>
+          <w:bCs/>
+          <w:sz w:val="32"/>
+          <w:szCs w:val="32"/>
+          <w:highlight w:val="cyan"/>
+        </w:rPr>
+        <w:t>app</w:t>
+      </w:r>
+      <w:proofErr w:type="gramEnd"/>
+    </w:p>
+    <w:p>
+      <w:pPr>
+        <w:pStyle w:val="ListParagraph"/>
+        <w:spacing w:after="0" w:line="240" w:lineRule="auto"/>
+        <w:rPr>
+          <w:b/>
+          <w:bCs/>
+          <w:sz w:val="32"/>
+          <w:szCs w:val="32"/>
+          <w:highlight w:val="cyan"/>
+        </w:rPr>
+      </w:pPr>
+      <w:r>
+        <w:rPr>
+          <w:b/>
+          <w:bCs/>
+          <w:sz w:val="32"/>
+          <w:szCs w:val="32"/>
+          <w:highlight w:val="cyan"/>
+        </w:rPr>
+        <w:t xml:space="preserve">Email confirmation for </w:t>
+      </w:r>
+      <w:proofErr w:type="gramStart"/>
+      <w:r>
+        <w:rPr>
+          <w:b/>
+          <w:bCs/>
+          <w:sz w:val="32"/>
+          <w:szCs w:val="32"/>
+          <w:highlight w:val="cyan"/>
+        </w:rPr>
+        <w:t>registration</w:t>
+      </w:r>
+      <w:proofErr w:type="gramEnd"/>
+    </w:p>
+    <w:p>
+      <w:pPr>
+        <w:pStyle w:val="ListParagraph"/>
+        <w:spacing w:after="0" w:line="240" w:lineRule="auto"/>
+        <w:rPr>
+          <w:b/>
+          <w:bCs/>
+          <w:sz w:val="32"/>
+          <w:szCs w:val="32"/>
+          <w:highlight w:val="cyan"/>
+        </w:rPr>
+      </w:pPr>
+      <w:r>
+        <w:rPr>
+          <w:b/>
+          <w:bCs/>
+          <w:sz w:val="32"/>
+          <w:szCs w:val="32"/>
+          <w:highlight w:val="cyan"/>
+        </w:rPr>
+        <w:t>Reset</w:t>
+      </w:r>
+      <w:r>
+        <w:rPr>
+          <w:b/>
+          <w:bCs/>
+          <w:sz w:val="32"/>
+          <w:szCs w:val="32"/>
+          <w:highlight w:val="cyan"/>
+        </w:rPr>
+        <w:t xml:space="preserve"> </w:t>
+      </w:r>
+      <w:proofErr w:type="gramStart"/>
+      <w:r>
+        <w:rPr>
+          <w:b/>
+          <w:bCs/>
+          <w:sz w:val="32"/>
+          <w:szCs w:val="32"/>
+          <w:highlight w:val="cyan"/>
+        </w:rPr>
+        <w:t>password</w:t>
+      </w:r>
+      <w:proofErr w:type="gramEnd"/>
     </w:p>
     <w:p>
       <w:pPr>

</xml_diff>

<commit_message>
vehicleDetailScreen - map and markers
</commit_message>
<xml_diff>
--- a/Notes/Frontend.docx
+++ b/Notes/Frontend.docx
@@ -5894,7 +5894,15 @@
         </w:rPr>
         <w:t xml:space="preserve"> image in app</w:t>
       </w:r>
-      <w:r>
+    </w:p>
+    <w:p>
+      <w:pPr>
+        <w:pStyle w:val="ListParagraph"/>
+        <w:numPr>
+          <w:ilvl w:val="0"/>
+          <w:numId w:val="8"/>
+        </w:numPr>
+        <w:spacing w:after="0" w:line="240" w:lineRule="auto"/>
         <w:rPr>
           <w:b/>
           <w:bCs/>
@@ -5902,13 +5910,8 @@
           <w:szCs w:val="32"/>
           <w:highlight w:val="cyan"/>
         </w:rPr>
-        <w:br/>
-      </w:r>
-    </w:p>
-    <w:p>
-      <w:pPr>
-        <w:pStyle w:val="ListParagraph"/>
-        <w:spacing w:after="0" w:line="240" w:lineRule="auto"/>
+      </w:pPr>
+      <w:r>
         <w:rPr>
           <w:b/>
           <w:bCs/>
@@ -5916,7 +5919,9 @@
           <w:szCs w:val="32"/>
           <w:highlight w:val="cyan"/>
         </w:rPr>
-      </w:pPr>
+        <w:t xml:space="preserve">Upload file from </w:t>
+      </w:r>
+      <w:proofErr w:type="gramStart"/>
       <w:r>
         <w:rPr>
           <w:b/>
@@ -5925,10 +5930,14 @@
           <w:szCs w:val="32"/>
           <w:highlight w:val="cyan"/>
         </w:rPr>
-        <w:t xml:space="preserve">Upload file from </w:t>
-      </w:r>
-      <w:proofErr w:type="gramStart"/>
-      <w:r>
+        <w:t>app</w:t>
+      </w:r>
+      <w:proofErr w:type="gramEnd"/>
+    </w:p>
+    <w:p>
+      <w:pPr>
+        <w:pStyle w:val="ListParagraph"/>
+        <w:spacing w:after="0" w:line="240" w:lineRule="auto"/>
         <w:rPr>
           <w:b/>
           <w:bCs/>
@@ -5936,9 +5945,7 @@
           <w:szCs w:val="32"/>
           <w:highlight w:val="cyan"/>
         </w:rPr>
-        <w:t>app</w:t>
-      </w:r>
-      <w:proofErr w:type="gramEnd"/>
+      </w:pPr>
     </w:p>
     <w:p>
       <w:pPr>

</xml_diff>